<commit_message>
Update Final Project Report GravitiEdu.docx
Added Use case diagram
</commit_message>
<xml_diff>
--- a/Docs/Final Project Report GravitiEdu.docx
+++ b/Docs/Final Project Report GravitiEdu.docx
@@ -483,7 +483,7 @@
       <w:pPr>
         <w:pStyle w:val="Heading1"/>
       </w:pPr>
-      <w:bookmarkStart w:id="0" w:name="_Toc209534613"/>
+      <w:bookmarkStart w:id="0" w:name="_Toc209793631"/>
       <w:r>
         <w:lastRenderedPageBreak/>
         <w:t>Team Members</w:t>
@@ -1083,7 +1083,7 @@
           <w:szCs w:val="16"/>
         </w:rPr>
       </w:pPr>
-      <w:bookmarkStart w:id="1" w:name="_Toc209534614"/>
+      <w:bookmarkStart w:id="1" w:name="_Toc209793632"/>
       <w:r>
         <w:rPr>
           <w:lang w:val="de-DE"/>
@@ -1130,7 +1130,6 @@
           </w14:textOutline>
         </w:rPr>
       </w:pPr>
-      <w:proofErr w:type="spellStart"/>
       <w:r>
         <w:rPr>
           <w:rFonts w:ascii="Times New Roman" w:hAnsi="Times New Roman" w:cs="Times New Roman"/>
@@ -1144,10 +1143,14 @@
             <w14:bevel/>
           </w14:textOutline>
         </w:rPr>
-        <w:t>GravityEdu</w:t>
-      </w:r>
-      <w:proofErr w:type="spellEnd"/>
-      <w:r>
+        <w:t>GravityEdu is a private educational institute located in Nugegoda, providing academic support for Advanced Level (A/L) students. While the institute has established a strong reputation for quality teaching and personalized guidance, its administrative processes are still managed manually using spreadsheets and paper-based records. This reliance on traditional methods has resulted in inefficiencies, errors, and delays in key tasks such as student enrollment, fee management, class scheduling, and performance tracking.</w:t>
+      </w:r>
+    </w:p>
+    <w:p>
+      <w:pPr>
+        <w:pStyle w:val="Body"/>
+        <w:spacing w:line="360" w:lineRule="auto"/>
+        <w:jc w:val="both"/>
         <w:rPr>
           <w:rFonts w:ascii="Times New Roman" w:hAnsi="Times New Roman" w:cs="Times New Roman"/>
           <w:color w:val="auto"/>
@@ -1160,14 +1163,8 @@
             <w14:bevel/>
           </w14:textOutline>
         </w:rPr>
-        <w:t xml:space="preserve"> is a private educational institute located in Nugegoda, providing academic support for Advanced Level (A/L) students. While the institute has established a strong reputation for quality teaching and personalized guidance, its administrative processes are still managed manually using spreadsheets and paper-based records. This reliance on traditional methods has resulted in inefficiencies, errors, and delays in key tasks such as student enrollment, fee management, class scheduling, and performance tracking.</w:t>
-      </w:r>
-    </w:p>
-    <w:p>
-      <w:pPr>
-        <w:pStyle w:val="Body"/>
-        <w:spacing w:line="360" w:lineRule="auto"/>
-        <w:jc w:val="both"/>
+      </w:pPr>
+      <w:r>
         <w:rPr>
           <w:rFonts w:ascii="Times New Roman" w:hAnsi="Times New Roman" w:cs="Times New Roman"/>
           <w:color w:val="auto"/>
@@ -1180,8 +1177,14 @@
             <w14:bevel/>
           </w14:textOutline>
         </w:rPr>
-      </w:pPr>
-      <w:r>
+        <w:t>To address these challenges, this project proposes the development of the GravityEdu Management System, a user-friendly and scalable application powered by a Python-based technology stack with a MySQL database. The system is designed to centralize and automate core administrative operations, including user authentication, teacher and student management, class scheduling, payment tracking, attendance, and academic resource distribution. Additional features such as bulk data uploads and automated report generation further enhance the system’s efficiency and usability.</w:t>
+      </w:r>
+    </w:p>
+    <w:p>
+      <w:pPr>
+        <w:pStyle w:val="Body"/>
+        <w:spacing w:line="360" w:lineRule="auto"/>
+        <w:jc w:val="both"/>
         <w:rPr>
           <w:rFonts w:ascii="Times New Roman" w:hAnsi="Times New Roman" w:cs="Times New Roman"/>
           <w:color w:val="auto"/>
@@ -1194,9 +1197,7 @@
             <w14:bevel/>
           </w14:textOutline>
         </w:rPr>
-        <w:t xml:space="preserve">To address these challenges, this project proposes the development of the </w:t>
-      </w:r>
-      <w:proofErr w:type="spellStart"/>
+      </w:pPr>
       <w:r>
         <w:rPr>
           <w:rFonts w:ascii="Times New Roman" w:hAnsi="Times New Roman" w:cs="Times New Roman"/>
@@ -1210,9 +1211,8 @@
             <w14:bevel/>
           </w14:textOutline>
         </w:rPr>
-        <w:t>GravityEdu</w:t>
-      </w:r>
-      <w:proofErr w:type="spellEnd"/>
+        <w:t>By streamlining administrative workflows, minimizing manual errors, and providing real-time insights through reporting, the system reduces operational overhead and improves overall accuracy. The implementation of this system not only enhances transparency and accountability but also allows the institute to focus more on its primary mission—delivering high-quality education and personalized support to students</w:t>
+      </w:r>
       <w:r>
         <w:rPr>
           <w:rFonts w:ascii="Times New Roman" w:hAnsi="Times New Roman" w:cs="Times New Roman"/>
@@ -1226,7 +1226,7 @@
             <w14:bevel/>
           </w14:textOutline>
         </w:rPr>
-        <w:t xml:space="preserve"> Management System, a user-friendly and scalable application powered by a Python-based technology stack with a MySQL database. The system is designed to centralize and automate core administrative operations, including user authentication, teacher and student management, class scheduling, payment tracking, attendance, and academic resource distribution. Additional features such as bulk data uploads and automated report generation further enhance the system’s efficiency and usability.</w:t>
+        <w:t>.</w:t>
       </w:r>
     </w:p>
     <w:p>
@@ -1235,48 +1235,11 @@
         <w:spacing w:line="360" w:lineRule="auto"/>
         <w:jc w:val="both"/>
         <w:rPr>
-          <w:rFonts w:ascii="Times New Roman" w:hAnsi="Times New Roman" w:cs="Times New Roman"/>
-          <w:color w:val="auto"/>
+          <w:rFonts w:ascii="Times New Roman" w:eastAsia="Times New Roman" w:hAnsi="Times New Roman" w:cs="Times New Roman"/>
           <w:sz w:val="24"/>
           <w:szCs w:val="24"/>
-          <w:lang w:bidi="ar-SA"/>
-          <w14:textOutline w14:w="0" w14:cap="rnd" w14:cmpd="sng" w14:algn="ctr">
-            <w14:noFill/>
-            <w14:prstDash w14:val="solid"/>
-            <w14:bevel/>
-          </w14:textOutline>
-        </w:rPr>
-      </w:pPr>
-      <w:r>
-        <w:rPr>
-          <w:rFonts w:ascii="Times New Roman" w:hAnsi="Times New Roman" w:cs="Times New Roman"/>
-          <w:color w:val="auto"/>
-          <w:sz w:val="24"/>
-          <w:szCs w:val="24"/>
-          <w:lang w:bidi="ar-SA"/>
-          <w14:textOutline w14:w="0" w14:cap="rnd" w14:cmpd="sng" w14:algn="ctr">
-            <w14:noFill/>
-            <w14:prstDash w14:val="solid"/>
-            <w14:bevel/>
-          </w14:textOutline>
-        </w:rPr>
-        <w:t>By streamlining administrative workflows, minimizing manual errors, and providing real-time insights through reporting, the system reduces operational overhead and improves overall accuracy. The implementation of this system not only enhances transparency and accountability but also allows the institute to focus more on its primary mission—delivering high-quality education and personalized support to students</w:t>
-      </w:r>
-      <w:r>
-        <w:rPr>
-          <w:rFonts w:ascii="Times New Roman" w:hAnsi="Times New Roman" w:cs="Times New Roman"/>
-          <w:color w:val="auto"/>
-          <w:sz w:val="24"/>
-          <w:szCs w:val="24"/>
-          <w:lang w:bidi="ar-SA"/>
-          <w14:textOutline w14:w="0" w14:cap="rnd" w14:cmpd="sng" w14:algn="ctr">
-            <w14:noFill/>
-            <w14:prstDash w14:val="solid"/>
-            <w14:bevel/>
-          </w14:textOutline>
-        </w:rPr>
-        <w:t>.</w:t>
-      </w:r>
+        </w:rPr>
+      </w:pPr>
     </w:p>
     <w:p>
       <w:pPr>
@@ -1352,24 +1315,12 @@
     </w:p>
     <w:p>
       <w:pPr>
-        <w:pStyle w:val="Body"/>
-        <w:spacing w:line="360" w:lineRule="auto"/>
-        <w:jc w:val="both"/>
-        <w:rPr>
-          <w:rFonts w:ascii="Times New Roman" w:eastAsia="Times New Roman" w:hAnsi="Times New Roman" w:cs="Times New Roman"/>
-          <w:sz w:val="24"/>
-          <w:szCs w:val="24"/>
-        </w:rPr>
-      </w:pPr>
-    </w:p>
-    <w:p>
-      <w:pPr>
         <w:pStyle w:val="Heading1"/>
         <w:rPr>
           <w:rFonts w:eastAsia="Times New Roman" w:cs="Times New Roman"/>
         </w:rPr>
       </w:pPr>
-      <w:bookmarkStart w:id="2" w:name="_Toc209534615"/>
+      <w:bookmarkStart w:id="2" w:name="_Toc209793633"/>
       <w:r>
         <w:lastRenderedPageBreak/>
         <w:t>Table of Contents</w:t>
@@ -1427,7 +1378,7 @@
           <w:r>
             <w:fldChar w:fldCharType="separate"/>
           </w:r>
-          <w:hyperlink w:anchor="_Toc209534613" w:history="1">
+          <w:hyperlink w:anchor="_Toc209793631" w:history="1">
             <w:r>
               <w:rPr>
                 <w:rStyle w:val="Hyperlink"/>
@@ -1454,7 +1405,7 @@
                 <w:noProof/>
                 <w:webHidden/>
               </w:rPr>
-              <w:instrText xml:space="preserve"> PAGEREF _Toc209534613 \h </w:instrText>
+              <w:instrText xml:space="preserve"> PAGEREF _Toc209793631 \h </w:instrText>
             </w:r>
             <w:r>
               <w:rPr>
@@ -1499,7 +1450,7 @@
               <w14:ligatures w14:val="standardContextual"/>
             </w:rPr>
           </w:pPr>
-          <w:hyperlink w:anchor="_Toc209534614" w:history="1">
+          <w:hyperlink w:anchor="_Toc209793632" w:history="1">
             <w:r>
               <w:rPr>
                 <w:rStyle w:val="Hyperlink"/>
@@ -1527,7 +1478,7 @@
                 <w:noProof/>
                 <w:webHidden/>
               </w:rPr>
-              <w:instrText xml:space="preserve"> PAGEREF _Toc209534614 \h </w:instrText>
+              <w:instrText xml:space="preserve"> PAGEREF _Toc209793632 \h </w:instrText>
             </w:r>
             <w:r>
               <w:rPr>
@@ -1572,7 +1523,7 @@
               <w14:ligatures w14:val="standardContextual"/>
             </w:rPr>
           </w:pPr>
-          <w:hyperlink w:anchor="_Toc209534615" w:history="1">
+          <w:hyperlink w:anchor="_Toc209793633" w:history="1">
             <w:r>
               <w:rPr>
                 <w:rStyle w:val="Hyperlink"/>
@@ -1599,7 +1550,7 @@
                 <w:noProof/>
                 <w:webHidden/>
               </w:rPr>
-              <w:instrText xml:space="preserve"> PAGEREF _Toc209534615 \h </w:instrText>
+              <w:instrText xml:space="preserve"> PAGEREF _Toc209793633 \h </w:instrText>
             </w:r>
             <w:r>
               <w:rPr>
@@ -1644,7 +1595,7 @@
               <w14:ligatures w14:val="standardContextual"/>
             </w:rPr>
           </w:pPr>
-          <w:hyperlink w:anchor="_Toc209534616" w:history="1">
+          <w:hyperlink w:anchor="_Toc209793634" w:history="1">
             <w:r>
               <w:rPr>
                 <w:rStyle w:val="Hyperlink"/>
@@ -1671,7 +1622,7 @@
                 <w:noProof/>
                 <w:webHidden/>
               </w:rPr>
-              <w:instrText xml:space="preserve"> PAGEREF _Toc209534616 \h </w:instrText>
+              <w:instrText xml:space="preserve"> PAGEREF _Toc209793634 \h </w:instrText>
             </w:r>
             <w:r>
               <w:rPr>
@@ -1717,7 +1668,7 @@
               <w14:ligatures w14:val="standardContextual"/>
             </w:rPr>
           </w:pPr>
-          <w:hyperlink w:anchor="_Toc209534617" w:history="1">
+          <w:hyperlink w:anchor="_Toc209793635" w:history="1">
             <w:r>
               <w:rPr>
                 <w:rStyle w:val="Hyperlink"/>
@@ -1761,7 +1712,7 @@
                 <w:noProof/>
                 <w:webHidden/>
               </w:rPr>
-              <w:instrText xml:space="preserve"> PAGEREF _Toc209534617 \h </w:instrText>
+              <w:instrText xml:space="preserve"> PAGEREF _Toc209793635 \h </w:instrText>
             </w:r>
             <w:r>
               <w:rPr>
@@ -1807,7 +1758,7 @@
               <w14:ligatures w14:val="standardContextual"/>
             </w:rPr>
           </w:pPr>
-          <w:hyperlink w:anchor="_Toc209534618" w:history="1">
+          <w:hyperlink w:anchor="_Toc209793636" w:history="1">
             <w:r>
               <w:rPr>
                 <w:rStyle w:val="Hyperlink"/>
@@ -1851,7 +1802,7 @@
                 <w:noProof/>
                 <w:webHidden/>
               </w:rPr>
-              <w:instrText xml:space="preserve"> PAGEREF _Toc209534618 \h </w:instrText>
+              <w:instrText xml:space="preserve"> PAGEREF _Toc209793636 \h </w:instrText>
             </w:r>
             <w:r>
               <w:rPr>
@@ -1897,7 +1848,7 @@
               <w14:ligatures w14:val="standardContextual"/>
             </w:rPr>
           </w:pPr>
-          <w:hyperlink w:anchor="_Toc209534619" w:history="1">
+          <w:hyperlink w:anchor="_Toc209793637" w:history="1">
             <w:r>
               <w:rPr>
                 <w:rStyle w:val="Hyperlink"/>
@@ -1941,7 +1892,7 @@
                 <w:noProof/>
                 <w:webHidden/>
               </w:rPr>
-              <w:instrText xml:space="preserve"> PAGEREF _Toc209534619 \h </w:instrText>
+              <w:instrText xml:space="preserve"> PAGEREF _Toc209793637 \h </w:instrText>
             </w:r>
             <w:r>
               <w:rPr>
@@ -1987,7 +1938,7 @@
               <w14:ligatures w14:val="standardContextual"/>
             </w:rPr>
           </w:pPr>
-          <w:hyperlink w:anchor="_Toc209534620" w:history="1">
+          <w:hyperlink w:anchor="_Toc209793638" w:history="1">
             <w:r>
               <w:rPr>
                 <w:rStyle w:val="Hyperlink"/>
@@ -2031,7 +1982,7 @@
                 <w:noProof/>
                 <w:webHidden/>
               </w:rPr>
-              <w:instrText xml:space="preserve"> PAGEREF _Toc209534620 \h </w:instrText>
+              <w:instrText xml:space="preserve"> PAGEREF _Toc209793638 \h </w:instrText>
             </w:r>
             <w:r>
               <w:rPr>
@@ -2052,6 +2003,168 @@
                 <w:webHidden/>
               </w:rPr>
               <w:t>8</w:t>
+            </w:r>
+            <w:r>
+              <w:rPr>
+                <w:noProof/>
+                <w:webHidden/>
+              </w:rPr>
+              <w:fldChar w:fldCharType="end"/>
+            </w:r>
+          </w:hyperlink>
+        </w:p>
+        <w:p>
+          <w:pPr>
+            <w:pStyle w:val="TOC2"/>
+            <w:tabs>
+              <w:tab w:val="left" w:pos="960"/>
+              <w:tab w:val="right" w:leader="dot" w:pos="9010"/>
+            </w:tabs>
+            <w:rPr>
+              <w:rFonts w:asciiTheme="minorHAnsi" w:eastAsiaTheme="minorEastAsia" w:hAnsiTheme="minorHAnsi" w:cstheme="minorBidi"/>
+              <w:noProof/>
+              <w:kern w:val="2"/>
+              <w:bdr w:val="none" w:sz="0" w:space="0" w:color="auto"/>
+              <w14:ligatures w14:val="standardContextual"/>
+            </w:rPr>
+          </w:pPr>
+          <w:hyperlink w:anchor="_Toc209793639" w:history="1">
+            <w:r>
+              <w:rPr>
+                <w:rStyle w:val="Hyperlink"/>
+                <w:noProof/>
+              </w:rPr>
+              <w:t>1.5</w:t>
+            </w:r>
+            <w:r>
+              <w:rPr>
+                <w:rFonts w:asciiTheme="minorHAnsi" w:eastAsiaTheme="minorEastAsia" w:hAnsiTheme="minorHAnsi" w:cstheme="minorBidi"/>
+                <w:noProof/>
+                <w:kern w:val="2"/>
+                <w:bdr w:val="none" w:sz="0" w:space="0" w:color="auto"/>
+                <w14:ligatures w14:val="standardContextual"/>
+              </w:rPr>
+              <w:tab/>
+            </w:r>
+            <w:r>
+              <w:rPr>
+                <w:rStyle w:val="Hyperlink"/>
+                <w:noProof/>
+              </w:rPr>
+              <w:t>Project Scope</w:t>
+            </w:r>
+            <w:r>
+              <w:rPr>
+                <w:noProof/>
+                <w:webHidden/>
+              </w:rPr>
+              <w:tab/>
+            </w:r>
+            <w:r>
+              <w:rPr>
+                <w:noProof/>
+                <w:webHidden/>
+              </w:rPr>
+              <w:fldChar w:fldCharType="begin"/>
+            </w:r>
+            <w:r>
+              <w:rPr>
+                <w:noProof/>
+                <w:webHidden/>
+              </w:rPr>
+              <w:instrText xml:space="preserve"> PAGEREF _Toc209793639 \h </w:instrText>
+            </w:r>
+            <w:r>
+              <w:rPr>
+                <w:noProof/>
+                <w:webHidden/>
+              </w:rPr>
+            </w:r>
+            <w:r>
+              <w:rPr>
+                <w:noProof/>
+                <w:webHidden/>
+              </w:rPr>
+              <w:fldChar w:fldCharType="separate"/>
+            </w:r>
+            <w:r>
+              <w:rPr>
+                <w:noProof/>
+                <w:webHidden/>
+              </w:rPr>
+              <w:t>9</w:t>
+            </w:r>
+            <w:r>
+              <w:rPr>
+                <w:noProof/>
+                <w:webHidden/>
+              </w:rPr>
+              <w:fldChar w:fldCharType="end"/>
+            </w:r>
+          </w:hyperlink>
+        </w:p>
+        <w:p>
+          <w:pPr>
+            <w:pStyle w:val="TOC1"/>
+            <w:tabs>
+              <w:tab w:val="right" w:leader="dot" w:pos="9010"/>
+            </w:tabs>
+            <w:rPr>
+              <w:rFonts w:asciiTheme="minorHAnsi" w:eastAsiaTheme="minorEastAsia" w:hAnsiTheme="minorHAnsi" w:cstheme="minorBidi"/>
+              <w:noProof/>
+              <w:kern w:val="2"/>
+              <w:bdr w:val="none" w:sz="0" w:space="0" w:color="auto"/>
+              <w14:ligatures w14:val="standardContextual"/>
+            </w:rPr>
+          </w:pPr>
+          <w:hyperlink w:anchor="_Toc209793640" w:history="1">
+            <w:r>
+              <w:rPr>
+                <w:rStyle w:val="Hyperlink"/>
+                <w:noProof/>
+              </w:rPr>
+              <w:t>Chapter 2: ANALYSYS</w:t>
+            </w:r>
+            <w:r>
+              <w:rPr>
+                <w:noProof/>
+                <w:webHidden/>
+              </w:rPr>
+              <w:tab/>
+            </w:r>
+            <w:r>
+              <w:rPr>
+                <w:noProof/>
+                <w:webHidden/>
+              </w:rPr>
+              <w:fldChar w:fldCharType="begin"/>
+            </w:r>
+            <w:r>
+              <w:rPr>
+                <w:noProof/>
+                <w:webHidden/>
+              </w:rPr>
+              <w:instrText xml:space="preserve"> PAGEREF _Toc209793640 \h </w:instrText>
+            </w:r>
+            <w:r>
+              <w:rPr>
+                <w:noProof/>
+                <w:webHidden/>
+              </w:rPr>
+            </w:r>
+            <w:r>
+              <w:rPr>
+                <w:noProof/>
+                <w:webHidden/>
+              </w:rPr>
+              <w:fldChar w:fldCharType="separate"/>
+            </w:r>
+            <w:r>
+              <w:rPr>
+                <w:noProof/>
+                <w:webHidden/>
+              </w:rPr>
+              <w:t>10</w:t>
             </w:r>
             <w:r>
               <w:rPr>
@@ -2076,13 +2189,13 @@
               <w14:ligatures w14:val="standardContextual"/>
             </w:rPr>
           </w:pPr>
-          <w:hyperlink w:anchor="_Toc209534621" w:history="1">
+          <w:hyperlink w:anchor="_Toc209793641" w:history="1">
             <w:r>
               <w:rPr>
                 <w:rStyle w:val="Hyperlink"/>
                 <w:noProof/>
               </w:rPr>
-              <w:t>1.4 Project Scope</w:t>
+              <w:t>2.1 Requirement gathering techniques</w:t>
             </w:r>
             <w:r>
               <w:rPr>
@@ -2103,7 +2216,7 @@
                 <w:noProof/>
                 <w:webHidden/>
               </w:rPr>
-              <w:instrText xml:space="preserve"> PAGEREF _Toc209534621 \h </w:instrText>
+              <w:instrText xml:space="preserve"> PAGEREF _Toc209793641 \h </w:instrText>
             </w:r>
             <w:r>
               <w:rPr>
@@ -2123,79 +2236,7 @@
                 <w:noProof/>
                 <w:webHidden/>
               </w:rPr>
-              <w:t>8</w:t>
-            </w:r>
-            <w:r>
-              <w:rPr>
-                <w:noProof/>
-                <w:webHidden/>
-              </w:rPr>
-              <w:fldChar w:fldCharType="end"/>
-            </w:r>
-          </w:hyperlink>
-        </w:p>
-        <w:p>
-          <w:pPr>
-            <w:pStyle w:val="TOC1"/>
-            <w:tabs>
-              <w:tab w:val="right" w:leader="dot" w:pos="9010"/>
-            </w:tabs>
-            <w:rPr>
-              <w:rFonts w:asciiTheme="minorHAnsi" w:eastAsiaTheme="minorEastAsia" w:hAnsiTheme="minorHAnsi" w:cstheme="minorBidi"/>
-              <w:noProof/>
-              <w:kern w:val="2"/>
-              <w:bdr w:val="none" w:sz="0" w:space="0" w:color="auto"/>
-              <w14:ligatures w14:val="standardContextual"/>
-            </w:rPr>
-          </w:pPr>
-          <w:hyperlink w:anchor="_Toc209534622" w:history="1">
-            <w:r>
-              <w:rPr>
-                <w:rStyle w:val="Hyperlink"/>
-                <w:noProof/>
-              </w:rPr>
-              <w:t>Chapter 2: ANALYSYS</w:t>
-            </w:r>
-            <w:r>
-              <w:rPr>
-                <w:noProof/>
-                <w:webHidden/>
-              </w:rPr>
-              <w:tab/>
-            </w:r>
-            <w:r>
-              <w:rPr>
-                <w:noProof/>
-                <w:webHidden/>
-              </w:rPr>
-              <w:fldChar w:fldCharType="begin"/>
-            </w:r>
-            <w:r>
-              <w:rPr>
-                <w:noProof/>
-                <w:webHidden/>
-              </w:rPr>
-              <w:instrText xml:space="preserve"> PAGEREF _Toc209534622 \h </w:instrText>
-            </w:r>
-            <w:r>
-              <w:rPr>
-                <w:noProof/>
-                <w:webHidden/>
-              </w:rPr>
-            </w:r>
-            <w:r>
-              <w:rPr>
-                <w:noProof/>
-                <w:webHidden/>
-              </w:rPr>
-              <w:fldChar w:fldCharType="separate"/>
-            </w:r>
-            <w:r>
-              <w:rPr>
-                <w:noProof/>
-                <w:webHidden/>
-              </w:rPr>
-              <w:t>9</w:t>
+              <w:t>10</w:t>
             </w:r>
             <w:r>
               <w:rPr>
@@ -2220,13 +2261,13 @@
               <w14:ligatures w14:val="standardContextual"/>
             </w:rPr>
           </w:pPr>
-          <w:hyperlink w:anchor="_Toc209534623" w:history="1">
+          <w:hyperlink w:anchor="_Toc209793642" w:history="1">
             <w:r>
               <w:rPr>
                 <w:rStyle w:val="Hyperlink"/>
                 <w:noProof/>
               </w:rPr>
-              <w:t>2.1 Requirement gathering techniques</w:t>
+              <w:t>2.2 Proposed System</w:t>
             </w:r>
             <w:r>
               <w:rPr>
@@ -2247,7 +2288,7 @@
                 <w:noProof/>
                 <w:webHidden/>
               </w:rPr>
-              <w:instrText xml:space="preserve"> PAGEREF _Toc209534623 \h </w:instrText>
+              <w:instrText xml:space="preserve"> PAGEREF _Toc209793642 \h </w:instrText>
             </w:r>
             <w:r>
               <w:rPr>
@@ -2267,7 +2308,7 @@
                 <w:noProof/>
                 <w:webHidden/>
               </w:rPr>
-              <w:t>9</w:t>
+              <w:t>11</w:t>
             </w:r>
             <w:r>
               <w:rPr>
@@ -2292,13 +2333,13 @@
               <w14:ligatures w14:val="standardContextual"/>
             </w:rPr>
           </w:pPr>
-          <w:hyperlink w:anchor="_Toc209534624" w:history="1">
+          <w:hyperlink w:anchor="_Toc209793643" w:history="1">
             <w:r>
               <w:rPr>
                 <w:rStyle w:val="Hyperlink"/>
                 <w:noProof/>
               </w:rPr>
-              <w:t>2.2 Proposed System</w:t>
+              <w:t>2.3 Process model for the proposed system</w:t>
             </w:r>
             <w:r>
               <w:rPr>
@@ -2319,7 +2360,7 @@
                 <w:noProof/>
                 <w:webHidden/>
               </w:rPr>
-              <w:instrText xml:space="preserve"> PAGEREF _Toc209534624 \h </w:instrText>
+              <w:instrText xml:space="preserve"> PAGEREF _Toc209793643 \h </w:instrText>
             </w:r>
             <w:r>
               <w:rPr>
@@ -2339,79 +2380,7 @@
                 <w:noProof/>
                 <w:webHidden/>
               </w:rPr>
-              <w:t>10</w:t>
-            </w:r>
-            <w:r>
-              <w:rPr>
-                <w:noProof/>
-                <w:webHidden/>
-              </w:rPr>
-              <w:fldChar w:fldCharType="end"/>
-            </w:r>
-          </w:hyperlink>
-        </w:p>
-        <w:p>
-          <w:pPr>
-            <w:pStyle w:val="TOC2"/>
-            <w:tabs>
-              <w:tab w:val="right" w:leader="dot" w:pos="9010"/>
-            </w:tabs>
-            <w:rPr>
-              <w:rFonts w:asciiTheme="minorHAnsi" w:eastAsiaTheme="minorEastAsia" w:hAnsiTheme="minorHAnsi" w:cstheme="minorBidi"/>
-              <w:noProof/>
-              <w:kern w:val="2"/>
-              <w:bdr w:val="none" w:sz="0" w:space="0" w:color="auto"/>
-              <w14:ligatures w14:val="standardContextual"/>
-            </w:rPr>
-          </w:pPr>
-          <w:hyperlink w:anchor="_Toc209534625" w:history="1">
-            <w:r>
-              <w:rPr>
-                <w:rStyle w:val="Hyperlink"/>
-                <w:noProof/>
-              </w:rPr>
-              <w:t>2.3 Process model for the proposed system</w:t>
-            </w:r>
-            <w:r>
-              <w:rPr>
-                <w:noProof/>
-                <w:webHidden/>
-              </w:rPr>
-              <w:tab/>
-            </w:r>
-            <w:r>
-              <w:rPr>
-                <w:noProof/>
-                <w:webHidden/>
-              </w:rPr>
-              <w:fldChar w:fldCharType="begin"/>
-            </w:r>
-            <w:r>
-              <w:rPr>
-                <w:noProof/>
-                <w:webHidden/>
-              </w:rPr>
-              <w:instrText xml:space="preserve"> PAGEREF _Toc209534625 \h </w:instrText>
-            </w:r>
-            <w:r>
-              <w:rPr>
-                <w:noProof/>
-                <w:webHidden/>
-              </w:rPr>
-            </w:r>
-            <w:r>
-              <w:rPr>
-                <w:noProof/>
-                <w:webHidden/>
-              </w:rPr>
-              <w:fldChar w:fldCharType="separate"/>
-            </w:r>
-            <w:r>
-              <w:rPr>
-                <w:noProof/>
-                <w:webHidden/>
-              </w:rPr>
-              <w:t>12</w:t>
+              <w:t>13</w:t>
             </w:r>
             <w:r>
               <w:rPr>
@@ -2437,7 +2406,7 @@
               <w14:ligatures w14:val="standardContextual"/>
             </w:rPr>
           </w:pPr>
-          <w:hyperlink w:anchor="_Toc209534626" w:history="1">
+          <w:hyperlink w:anchor="_Toc209793644" w:history="1">
             <w:r>
               <w:rPr>
                 <w:rStyle w:val="Hyperlink"/>
@@ -2486,7 +2455,7 @@
                 <w:noProof/>
                 <w:webHidden/>
               </w:rPr>
-              <w:instrText xml:space="preserve"> PAGEREF _Toc209534626 \h </w:instrText>
+              <w:instrText xml:space="preserve"> PAGEREF _Toc209793644 \h </w:instrText>
             </w:r>
             <w:r>
               <w:rPr>
@@ -2506,7 +2475,7 @@
                 <w:noProof/>
                 <w:webHidden/>
               </w:rPr>
-              <w:t>12</w:t>
+              <w:t>13</w:t>
             </w:r>
             <w:r>
               <w:rPr>
@@ -2532,7 +2501,7 @@
               <w14:ligatures w14:val="standardContextual"/>
             </w:rPr>
           </w:pPr>
-          <w:hyperlink w:anchor="_Toc209534627" w:history="1">
+          <w:hyperlink w:anchor="_Toc209793645" w:history="1">
             <w:r>
               <w:rPr>
                 <w:rStyle w:val="Hyperlink"/>
@@ -2581,7 +2550,7 @@
                 <w:noProof/>
                 <w:webHidden/>
               </w:rPr>
-              <w:instrText xml:space="preserve"> PAGEREF _Toc209534627 \h </w:instrText>
+              <w:instrText xml:space="preserve"> PAGEREF _Toc209793645 \h </w:instrText>
             </w:r>
             <w:r>
               <w:rPr>
@@ -2601,7 +2570,7 @@
                 <w:noProof/>
                 <w:webHidden/>
               </w:rPr>
-              <w:t>12</w:t>
+              <w:t>13</w:t>
             </w:r>
             <w:r>
               <w:rPr>
@@ -2626,7 +2595,7 @@
               <w14:ligatures w14:val="standardContextual"/>
             </w:rPr>
           </w:pPr>
-          <w:hyperlink w:anchor="_Toc209534628" w:history="1">
+          <w:hyperlink w:anchor="_Toc209793646" w:history="1">
             <w:r>
               <w:rPr>
                 <w:rStyle w:val="Hyperlink"/>
@@ -2653,7 +2622,7 @@
                 <w:noProof/>
                 <w:webHidden/>
               </w:rPr>
-              <w:instrText xml:space="preserve"> PAGEREF _Toc209534628 \h </w:instrText>
+              <w:instrText xml:space="preserve"> PAGEREF _Toc209793646 \h </w:instrText>
             </w:r>
             <w:r>
               <w:rPr>
@@ -2673,7 +2642,7 @@
                 <w:noProof/>
                 <w:webHidden/>
               </w:rPr>
-              <w:t>12</w:t>
+              <w:t>13</w:t>
             </w:r>
             <w:r>
               <w:rPr>
@@ -2698,7 +2667,7 @@
               <w14:ligatures w14:val="standardContextual"/>
             </w:rPr>
           </w:pPr>
-          <w:hyperlink w:anchor="_Toc209534629" w:history="1">
+          <w:hyperlink w:anchor="_Toc209793647" w:history="1">
             <w:r>
               <w:rPr>
                 <w:rStyle w:val="Hyperlink"/>
@@ -2726,7 +2695,7 @@
                 <w:noProof/>
                 <w:webHidden/>
               </w:rPr>
-              <w:instrText xml:space="preserve"> PAGEREF _Toc209534629 \h </w:instrText>
+              <w:instrText xml:space="preserve"> PAGEREF _Toc209793647 \h </w:instrText>
             </w:r>
             <w:r>
               <w:rPr>
@@ -2746,7 +2715,7 @@
                 <w:noProof/>
                 <w:webHidden/>
               </w:rPr>
-              <w:t>13</w:t>
+              <w:t>14</w:t>
             </w:r>
             <w:r>
               <w:rPr>
@@ -2771,7 +2740,7 @@
               <w14:ligatures w14:val="standardContextual"/>
             </w:rPr>
           </w:pPr>
-          <w:hyperlink w:anchor="_Toc209534630" w:history="1">
+          <w:hyperlink w:anchor="_Toc209793648" w:history="1">
             <w:r>
               <w:rPr>
                 <w:rStyle w:val="Hyperlink"/>
@@ -2799,7 +2768,7 @@
                 <w:noProof/>
                 <w:webHidden/>
               </w:rPr>
-              <w:instrText xml:space="preserve"> PAGEREF _Toc209534630 \h </w:instrText>
+              <w:instrText xml:space="preserve"> PAGEREF _Toc209793648 \h </w:instrText>
             </w:r>
             <w:r>
               <w:rPr>
@@ -2819,7 +2788,7 @@
                 <w:noProof/>
                 <w:webHidden/>
               </w:rPr>
-              <w:t>15</w:t>
+              <w:t>16</w:t>
             </w:r>
             <w:r>
               <w:rPr>
@@ -2844,7 +2813,7 @@
               <w14:ligatures w14:val="standardContextual"/>
             </w:rPr>
           </w:pPr>
-          <w:hyperlink w:anchor="_Toc209534631" w:history="1">
+          <w:hyperlink w:anchor="_Toc209793649" w:history="1">
             <w:r>
               <w:rPr>
                 <w:rStyle w:val="Hyperlink"/>
@@ -2872,7 +2841,7 @@
                 <w:noProof/>
                 <w:webHidden/>
               </w:rPr>
-              <w:instrText xml:space="preserve"> PAGEREF _Toc209534631 \h </w:instrText>
+              <w:instrText xml:space="preserve"> PAGEREF _Toc209793649 \h </w:instrText>
             </w:r>
             <w:r>
               <w:rPr>
@@ -2892,7 +2861,7 @@
                 <w:noProof/>
                 <w:webHidden/>
               </w:rPr>
-              <w:t>16</w:t>
+              <w:t>17</w:t>
             </w:r>
             <w:r>
               <w:rPr>
@@ -2917,7 +2886,7 @@
               <w14:ligatures w14:val="standardContextual"/>
             </w:rPr>
           </w:pPr>
-          <w:hyperlink w:anchor="_Toc209534632" w:history="1">
+          <w:hyperlink w:anchor="_Toc209793650" w:history="1">
             <w:r>
               <w:rPr>
                 <w:rStyle w:val="Hyperlink"/>
@@ -2944,7 +2913,7 @@
                 <w:noProof/>
                 <w:webHidden/>
               </w:rPr>
-              <w:instrText xml:space="preserve"> PAGEREF _Toc209534632 \h </w:instrText>
+              <w:instrText xml:space="preserve"> PAGEREF _Toc209793650 \h </w:instrText>
             </w:r>
             <w:r>
               <w:rPr>
@@ -2964,7 +2933,7 @@
                 <w:noProof/>
                 <w:webHidden/>
               </w:rPr>
-              <w:t>17</w:t>
+              <w:t>18</w:t>
             </w:r>
             <w:r>
               <w:rPr>
@@ -2989,7 +2958,7 @@
               <w14:ligatures w14:val="standardContextual"/>
             </w:rPr>
           </w:pPr>
-          <w:hyperlink w:anchor="_Toc209534633" w:history="1">
+          <w:hyperlink w:anchor="_Toc209793651" w:history="1">
             <w:r>
               <w:rPr>
                 <w:rStyle w:val="Hyperlink"/>
@@ -3017,7 +2986,7 @@
                 <w:noProof/>
                 <w:webHidden/>
               </w:rPr>
-              <w:instrText xml:space="preserve"> PAGEREF _Toc209534633 \h </w:instrText>
+              <w:instrText xml:space="preserve"> PAGEREF _Toc209793651 \h </w:instrText>
             </w:r>
             <w:r>
               <w:rPr>
@@ -3037,7 +3006,7 @@
                 <w:noProof/>
                 <w:webHidden/>
               </w:rPr>
-              <w:t>17</w:t>
+              <w:t>18</w:t>
             </w:r>
             <w:r>
               <w:rPr>
@@ -3062,11 +3031,12 @@
               <w14:ligatures w14:val="standardContextual"/>
             </w:rPr>
           </w:pPr>
-          <w:hyperlink w:anchor="_Toc209534634" w:history="1">
+          <w:hyperlink w:anchor="_Toc209793652" w:history="1">
             <w:r>
               <w:rPr>
                 <w:rStyle w:val="Hyperlink"/>
                 <w:noProof/>
+                <w:highlight w:val="yellow"/>
                 <w:lang w:bidi="si-LK"/>
               </w:rPr>
               <w:t>2.5.2 Activity diagram</w:t>
@@ -3090,7 +3060,7 @@
                 <w:noProof/>
                 <w:webHidden/>
               </w:rPr>
-              <w:instrText xml:space="preserve"> PAGEREF _Toc209534634 \h </w:instrText>
+              <w:instrText xml:space="preserve"> PAGEREF _Toc209793652 \h </w:instrText>
             </w:r>
             <w:r>
               <w:rPr>
@@ -3110,7 +3080,7 @@
                 <w:noProof/>
                 <w:webHidden/>
               </w:rPr>
-              <w:t>18</w:t>
+              <w:t>19</w:t>
             </w:r>
             <w:r>
               <w:rPr>
@@ -3135,7 +3105,7 @@
               <w14:ligatures w14:val="standardContextual"/>
             </w:rPr>
           </w:pPr>
-          <w:hyperlink w:anchor="_Toc209534635" w:history="1">
+          <w:hyperlink w:anchor="_Toc209793653" w:history="1">
             <w:r>
               <w:rPr>
                 <w:rStyle w:val="Hyperlink"/>
@@ -3164,7 +3134,7 @@
                 <w:noProof/>
                 <w:webHidden/>
               </w:rPr>
-              <w:instrText xml:space="preserve"> PAGEREF _Toc209534635 \h </w:instrText>
+              <w:instrText xml:space="preserve"> PAGEREF _Toc209793653 \h </w:instrText>
             </w:r>
             <w:r>
               <w:rPr>
@@ -3184,7 +3154,7 @@
                 <w:noProof/>
                 <w:webHidden/>
               </w:rPr>
-              <w:t>21</w:t>
+              <w:t>23</w:t>
             </w:r>
             <w:r>
               <w:rPr>
@@ -3209,7 +3179,7 @@
               <w14:ligatures w14:val="standardContextual"/>
             </w:rPr>
           </w:pPr>
-          <w:hyperlink w:anchor="_Toc209534636" w:history="1">
+          <w:hyperlink w:anchor="_Toc209793654" w:history="1">
             <w:r>
               <w:rPr>
                 <w:rStyle w:val="Hyperlink"/>
@@ -3238,7 +3208,7 @@
                 <w:noProof/>
                 <w:webHidden/>
               </w:rPr>
-              <w:instrText xml:space="preserve"> PAGEREF _Toc209534636 \h </w:instrText>
+              <w:instrText xml:space="preserve"> PAGEREF _Toc209793654 \h </w:instrText>
             </w:r>
             <w:r>
               <w:rPr>
@@ -3258,7 +3228,7 @@
                 <w:noProof/>
                 <w:webHidden/>
               </w:rPr>
-              <w:t>21</w:t>
+              <w:t>23</w:t>
             </w:r>
             <w:r>
               <w:rPr>
@@ -3283,11 +3253,12 @@
               <w14:ligatures w14:val="standardContextual"/>
             </w:rPr>
           </w:pPr>
-          <w:hyperlink w:anchor="_Toc209534637" w:history="1">
+          <w:hyperlink w:anchor="_Toc209793655" w:history="1">
             <w:r>
               <w:rPr>
                 <w:rStyle w:val="Hyperlink"/>
                 <w:noProof/>
+                <w:highlight w:val="yellow"/>
               </w:rPr>
               <w:t>Chapter 3:  DESIGN</w:t>
             </w:r>
@@ -3310,7 +3281,7 @@
                 <w:noProof/>
                 <w:webHidden/>
               </w:rPr>
-              <w:instrText xml:space="preserve"> PAGEREF _Toc209534637 \h </w:instrText>
+              <w:instrText xml:space="preserve"> PAGEREF _Toc209793655 \h </w:instrText>
             </w:r>
             <w:r>
               <w:rPr>
@@ -3330,7 +3301,7 @@
                 <w:noProof/>
                 <w:webHidden/>
               </w:rPr>
-              <w:t>22</w:t>
+              <w:t>24</w:t>
             </w:r>
             <w:r>
               <w:rPr>
@@ -3355,11 +3326,12 @@
               <w14:ligatures w14:val="standardContextual"/>
             </w:rPr>
           </w:pPr>
-          <w:hyperlink w:anchor="_Toc209534638" w:history="1">
+          <w:hyperlink w:anchor="_Toc209793656" w:history="1">
             <w:r>
               <w:rPr>
                 <w:rStyle w:val="Hyperlink"/>
                 <w:noProof/>
+                <w:highlight w:val="yellow"/>
               </w:rPr>
               <w:t>3.1  Development Tools</w:t>
             </w:r>
@@ -3382,7 +3354,7 @@
                 <w:noProof/>
                 <w:webHidden/>
               </w:rPr>
-              <w:instrText xml:space="preserve"> PAGEREF _Toc209534638 \h </w:instrText>
+              <w:instrText xml:space="preserve"> PAGEREF _Toc209793656 \h </w:instrText>
             </w:r>
             <w:r>
               <w:rPr>
@@ -3402,7 +3374,7 @@
                 <w:noProof/>
                 <w:webHidden/>
               </w:rPr>
-              <w:t>22</w:t>
+              <w:t>24</w:t>
             </w:r>
             <w:r>
               <w:rPr>
@@ -3427,11 +3399,12 @@
               <w14:ligatures w14:val="standardContextual"/>
             </w:rPr>
           </w:pPr>
-          <w:hyperlink w:anchor="_Toc209534639" w:history="1">
+          <w:hyperlink w:anchor="_Toc209793657" w:history="1">
             <w:r>
               <w:rPr>
                 <w:rStyle w:val="Hyperlink"/>
                 <w:noProof/>
+                <w:highlight w:val="yellow"/>
                 <w:lang w:bidi="si-LK"/>
               </w:rPr>
               <w:t>3.1.1  Programming Languages and Frameworks</w:t>
@@ -3455,7 +3428,7 @@
                 <w:noProof/>
                 <w:webHidden/>
               </w:rPr>
-              <w:instrText xml:space="preserve"> PAGEREF _Toc209534639 \h </w:instrText>
+              <w:instrText xml:space="preserve"> PAGEREF _Toc209793657 \h </w:instrText>
             </w:r>
             <w:r>
               <w:rPr>
@@ -3475,7 +3448,7 @@
                 <w:noProof/>
                 <w:webHidden/>
               </w:rPr>
-              <w:t>22</w:t>
+              <w:t>24</w:t>
             </w:r>
             <w:r>
               <w:rPr>
@@ -3500,11 +3473,12 @@
               <w14:ligatures w14:val="standardContextual"/>
             </w:rPr>
           </w:pPr>
-          <w:hyperlink w:anchor="_Toc209534640" w:history="1">
+          <w:hyperlink w:anchor="_Toc209793658" w:history="1">
             <w:r>
               <w:rPr>
                 <w:rStyle w:val="Hyperlink"/>
                 <w:noProof/>
+                <w:highlight w:val="yellow"/>
               </w:rPr>
               <w:t>3.2 System Architecture</w:t>
             </w:r>
@@ -3527,7 +3501,7 @@
                 <w:noProof/>
                 <w:webHidden/>
               </w:rPr>
-              <w:instrText xml:space="preserve"> PAGEREF _Toc209534640 \h </w:instrText>
+              <w:instrText xml:space="preserve"> PAGEREF _Toc209793658 \h </w:instrText>
             </w:r>
             <w:r>
               <w:rPr>
@@ -3547,7 +3521,7 @@
                 <w:noProof/>
                 <w:webHidden/>
               </w:rPr>
-              <w:t>23</w:t>
+              <w:t>25</w:t>
             </w:r>
             <w:r>
               <w:rPr>
@@ -3572,11 +3546,12 @@
               <w14:ligatures w14:val="standardContextual"/>
             </w:rPr>
           </w:pPr>
-          <w:hyperlink w:anchor="_Toc209534641" w:history="1">
+          <w:hyperlink w:anchor="_Toc209793659" w:history="1">
             <w:r>
               <w:rPr>
                 <w:rStyle w:val="Hyperlink"/>
                 <w:noProof/>
+                <w:highlight w:val="yellow"/>
                 <w:lang w:bidi="si-LK"/>
               </w:rPr>
               <w:t>3.2.1 MVC Architecture</w:t>
@@ -3600,7 +3575,7 @@
                 <w:noProof/>
                 <w:webHidden/>
               </w:rPr>
-              <w:instrText xml:space="preserve"> PAGEREF _Toc209534641 \h </w:instrText>
+              <w:instrText xml:space="preserve"> PAGEREF _Toc209793659 \h </w:instrText>
             </w:r>
             <w:r>
               <w:rPr>
@@ -3620,7 +3595,7 @@
                 <w:noProof/>
                 <w:webHidden/>
               </w:rPr>
-              <w:t>23</w:t>
+              <w:t>25</w:t>
             </w:r>
             <w:r>
               <w:rPr>
@@ -3645,11 +3620,12 @@
               <w14:ligatures w14:val="standardContextual"/>
             </w:rPr>
           </w:pPr>
-          <w:hyperlink w:anchor="_Toc209534642" w:history="1">
+          <w:hyperlink w:anchor="_Toc209793660" w:history="1">
             <w:r>
               <w:rPr>
                 <w:rStyle w:val="Hyperlink"/>
                 <w:noProof/>
+                <w:highlight w:val="yellow"/>
               </w:rPr>
               <w:t>3.3 Security Implementation</w:t>
             </w:r>
@@ -3672,7 +3648,7 @@
                 <w:noProof/>
                 <w:webHidden/>
               </w:rPr>
-              <w:instrText xml:space="preserve"> PAGEREF _Toc209534642 \h </w:instrText>
+              <w:instrText xml:space="preserve"> PAGEREF _Toc209793660 \h </w:instrText>
             </w:r>
             <w:r>
               <w:rPr>
@@ -3692,7 +3668,7 @@
                 <w:noProof/>
                 <w:webHidden/>
               </w:rPr>
-              <w:t>24</w:t>
+              <w:t>26</w:t>
             </w:r>
             <w:r>
               <w:rPr>
@@ -3717,11 +3693,12 @@
               <w14:ligatures w14:val="standardContextual"/>
             </w:rPr>
           </w:pPr>
-          <w:hyperlink w:anchor="_Toc209534643" w:history="1">
+          <w:hyperlink w:anchor="_Toc209793661" w:history="1">
             <w:r>
               <w:rPr>
                 <w:rStyle w:val="Hyperlink"/>
                 <w:noProof/>
+                <w:highlight w:val="yellow"/>
               </w:rPr>
               <w:t>3.4 Performance Considerations</w:t>
             </w:r>
@@ -3744,7 +3721,7 @@
                 <w:noProof/>
                 <w:webHidden/>
               </w:rPr>
-              <w:instrText xml:space="preserve"> PAGEREF _Toc209534643 \h </w:instrText>
+              <w:instrText xml:space="preserve"> PAGEREF _Toc209793661 \h </w:instrText>
             </w:r>
             <w:r>
               <w:rPr>
@@ -3764,7 +3741,7 @@
                 <w:noProof/>
                 <w:webHidden/>
               </w:rPr>
-              <w:t>24</w:t>
+              <w:t>26</w:t>
             </w:r>
             <w:r>
               <w:rPr>
@@ -3789,7 +3766,7 @@
               <w14:ligatures w14:val="standardContextual"/>
             </w:rPr>
           </w:pPr>
-          <w:hyperlink w:anchor="_Toc209534644" w:history="1">
+          <w:hyperlink w:anchor="_Toc209793662" w:history="1">
             <w:r>
               <w:rPr>
                 <w:rStyle w:val="Hyperlink"/>
@@ -3816,7 +3793,7 @@
                 <w:noProof/>
                 <w:webHidden/>
               </w:rPr>
-              <w:instrText xml:space="preserve"> PAGEREF _Toc209534644 \h </w:instrText>
+              <w:instrText xml:space="preserve"> PAGEREF _Toc209793662 \h </w:instrText>
             </w:r>
             <w:r>
               <w:rPr>
@@ -3836,7 +3813,7 @@
                 <w:noProof/>
                 <w:webHidden/>
               </w:rPr>
-              <w:t>25</w:t>
+              <w:t>27</w:t>
             </w:r>
             <w:r>
               <w:rPr>
@@ -3861,11 +3838,12 @@
               <w14:ligatures w14:val="standardContextual"/>
             </w:rPr>
           </w:pPr>
-          <w:hyperlink w:anchor="_Toc209534645" w:history="1">
+          <w:hyperlink w:anchor="_Toc209793663" w:history="1">
             <w:r>
               <w:rPr>
                 <w:rStyle w:val="Hyperlink"/>
                 <w:noProof/>
+                <w:highlight w:val="yellow"/>
               </w:rPr>
               <w:t>3.7 Deployment Strategy</w:t>
             </w:r>
@@ -3888,7 +3866,7 @@
                 <w:noProof/>
                 <w:webHidden/>
               </w:rPr>
-              <w:instrText xml:space="preserve"> PAGEREF _Toc209534645 \h </w:instrText>
+              <w:instrText xml:space="preserve"> PAGEREF _Toc209793663 \h </w:instrText>
             </w:r>
             <w:r>
               <w:rPr>
@@ -3908,7 +3886,7 @@
                 <w:noProof/>
                 <w:webHidden/>
               </w:rPr>
-              <w:t>26</w:t>
+              <w:t>28</w:t>
             </w:r>
             <w:r>
               <w:rPr>
@@ -3933,11 +3911,12 @@
               <w14:ligatures w14:val="standardContextual"/>
             </w:rPr>
           </w:pPr>
-          <w:hyperlink w:anchor="_Toc209534646" w:history="1">
+          <w:hyperlink w:anchor="_Toc209793664" w:history="1">
             <w:r>
               <w:rPr>
                 <w:rStyle w:val="Hyperlink"/>
                 <w:noProof/>
+                <w:highlight w:val="yellow"/>
               </w:rPr>
               <w:t>3.8 Design architecture</w:t>
             </w:r>
@@ -3960,7 +3939,7 @@
                 <w:noProof/>
                 <w:webHidden/>
               </w:rPr>
-              <w:instrText xml:space="preserve"> PAGEREF _Toc209534646 \h </w:instrText>
+              <w:instrText xml:space="preserve"> PAGEREF _Toc209793664 \h </w:instrText>
             </w:r>
             <w:r>
               <w:rPr>
@@ -3980,7 +3959,7 @@
                 <w:noProof/>
                 <w:webHidden/>
               </w:rPr>
-              <w:t>27</w:t>
+              <w:t>29</w:t>
             </w:r>
             <w:r>
               <w:rPr>
@@ -4005,11 +3984,12 @@
               <w14:ligatures w14:val="standardContextual"/>
             </w:rPr>
           </w:pPr>
-          <w:hyperlink w:anchor="_Toc209534647" w:history="1">
+          <w:hyperlink w:anchor="_Toc209793665" w:history="1">
             <w:r>
               <w:rPr>
                 <w:rStyle w:val="Hyperlink"/>
                 <w:noProof/>
+                <w:highlight w:val="yellow"/>
               </w:rPr>
               <w:t>3.9 Class Diagram</w:t>
             </w:r>
@@ -4032,7 +4012,7 @@
                 <w:noProof/>
                 <w:webHidden/>
               </w:rPr>
-              <w:instrText xml:space="preserve"> PAGEREF _Toc209534647 \h </w:instrText>
+              <w:instrText xml:space="preserve"> PAGEREF _Toc209793665 \h </w:instrText>
             </w:r>
             <w:r>
               <w:rPr>
@@ -4052,7 +4032,7 @@
                 <w:noProof/>
                 <w:webHidden/>
               </w:rPr>
-              <w:t>28</w:t>
+              <w:t>30</w:t>
             </w:r>
             <w:r>
               <w:rPr>
@@ -4077,11 +4057,12 @@
               <w14:ligatures w14:val="standardContextual"/>
             </w:rPr>
           </w:pPr>
-          <w:hyperlink w:anchor="_Toc209534648" w:history="1">
+          <w:hyperlink w:anchor="_Toc209793666" w:history="1">
             <w:r>
               <w:rPr>
                 <w:rStyle w:val="Hyperlink"/>
                 <w:noProof/>
+                <w:highlight w:val="yellow"/>
               </w:rPr>
               <w:t>3.10 Database Design</w:t>
             </w:r>
@@ -4104,7 +4085,7 @@
                 <w:noProof/>
                 <w:webHidden/>
               </w:rPr>
-              <w:instrText xml:space="preserve"> PAGEREF _Toc209534648 \h </w:instrText>
+              <w:instrText xml:space="preserve"> PAGEREF _Toc209793666 \h </w:instrText>
             </w:r>
             <w:r>
               <w:rPr>
@@ -4124,7 +4105,7 @@
                 <w:noProof/>
                 <w:webHidden/>
               </w:rPr>
-              <w:t>29</w:t>
+              <w:t>31</w:t>
             </w:r>
             <w:r>
               <w:rPr>
@@ -4149,11 +4130,12 @@
               <w14:ligatures w14:val="standardContextual"/>
             </w:rPr>
           </w:pPr>
-          <w:hyperlink w:anchor="_Toc209534649" w:history="1">
+          <w:hyperlink w:anchor="_Toc209793667" w:history="1">
             <w:r>
               <w:rPr>
                 <w:rStyle w:val="Hyperlink"/>
                 <w:noProof/>
+                <w:highlight w:val="yellow"/>
               </w:rPr>
               <w:t>3.11 iNTERFACE Design</w:t>
             </w:r>
@@ -4176,7 +4158,7 @@
                 <w:noProof/>
                 <w:webHidden/>
               </w:rPr>
-              <w:instrText xml:space="preserve"> PAGEREF _Toc209534649 \h </w:instrText>
+              <w:instrText xml:space="preserve"> PAGEREF _Toc209793667 \h </w:instrText>
             </w:r>
             <w:r>
               <w:rPr>
@@ -4196,7 +4178,7 @@
                 <w:noProof/>
                 <w:webHidden/>
               </w:rPr>
-              <w:t>29</w:t>
+              <w:t>31</w:t>
             </w:r>
             <w:r>
               <w:rPr>
@@ -4221,7 +4203,7 @@
               <w14:ligatures w14:val="standardContextual"/>
             </w:rPr>
           </w:pPr>
-          <w:hyperlink w:anchor="_Toc209534650" w:history="1">
+          <w:hyperlink w:anchor="_Toc209793668" w:history="1">
             <w:r>
               <w:rPr>
                 <w:rStyle w:val="Hyperlink"/>
@@ -4249,7 +4231,7 @@
                 <w:noProof/>
                 <w:webHidden/>
               </w:rPr>
-              <w:instrText xml:space="preserve"> PAGEREF _Toc209534650 \h </w:instrText>
+              <w:instrText xml:space="preserve"> PAGEREF _Toc209793668 \h </w:instrText>
             </w:r>
             <w:r>
               <w:rPr>
@@ -4269,7 +4251,7 @@
                 <w:noProof/>
                 <w:webHidden/>
               </w:rPr>
-              <w:t>32</w:t>
+              <w:t>35</w:t>
             </w:r>
             <w:r>
               <w:rPr>
@@ -4294,7 +4276,7 @@
               <w14:ligatures w14:val="standardContextual"/>
             </w:rPr>
           </w:pPr>
-          <w:hyperlink w:anchor="_Toc209534651" w:history="1">
+          <w:hyperlink w:anchor="_Toc209793669" w:history="1">
             <w:r>
               <w:rPr>
                 <w:rStyle w:val="Hyperlink"/>
@@ -4321,7 +4303,7 @@
                 <w:noProof/>
                 <w:webHidden/>
               </w:rPr>
-              <w:instrText xml:space="preserve"> PAGEREF _Toc209534651 \h </w:instrText>
+              <w:instrText xml:space="preserve"> PAGEREF _Toc209793669 \h </w:instrText>
             </w:r>
             <w:r>
               <w:rPr>
@@ -4341,7 +4323,7 @@
                 <w:noProof/>
                 <w:webHidden/>
               </w:rPr>
-              <w:t>46</w:t>
+              <w:t>50</w:t>
             </w:r>
             <w:r>
               <w:rPr>
@@ -4366,11 +4348,12 @@
               <w14:ligatures w14:val="standardContextual"/>
             </w:rPr>
           </w:pPr>
-          <w:hyperlink w:anchor="_Toc209534652" w:history="1">
+          <w:hyperlink w:anchor="_Toc209793670" w:history="1">
             <w:r>
               <w:rPr>
                 <w:rStyle w:val="Hyperlink"/>
                 <w:noProof/>
+                <w:highlight w:val="yellow"/>
               </w:rPr>
               <w:t>List of Figures</w:t>
             </w:r>
@@ -4393,7 +4376,7 @@
                 <w:noProof/>
                 <w:webHidden/>
               </w:rPr>
-              <w:instrText xml:space="preserve"> PAGEREF _Toc209534652 \h </w:instrText>
+              <w:instrText xml:space="preserve"> PAGEREF _Toc209793670 \h </w:instrText>
             </w:r>
             <w:r>
               <w:rPr>
@@ -4413,7 +4396,7 @@
                 <w:noProof/>
                 <w:webHidden/>
               </w:rPr>
-              <w:t>47</w:t>
+              <w:t>50</w:t>
             </w:r>
             <w:r>
               <w:rPr>
@@ -4464,7 +4447,7 @@
       <w:pPr>
         <w:pStyle w:val="Heading1"/>
       </w:pPr>
-      <w:bookmarkStart w:id="3" w:name="_Toc209534616"/>
+      <w:bookmarkStart w:id="3" w:name="_Toc209793634"/>
       <w:r>
         <w:lastRenderedPageBreak/>
         <w:t>Chapter 1: INTRODUCTION</w:t>
@@ -4480,7 +4463,7 @@
           <w:numId w:val="37"/>
         </w:numPr>
       </w:pPr>
-      <w:bookmarkStart w:id="4" w:name="_Toc209534617"/>
+      <w:bookmarkStart w:id="4" w:name="_Toc209793635"/>
       <w:r>
         <w:t xml:space="preserve">About </w:t>
       </w:r>
@@ -4488,19 +4471,17 @@
         <w:t>GRAVITY</w:t>
       </w:r>
       <w:bookmarkEnd w:id="4"/>
+      <w:r>
+        <w:t>EDU</w:t>
+      </w:r>
     </w:p>
     <w:p/>
     <w:p>
       <w:pPr>
         <w:spacing w:after="240" w:line="360" w:lineRule="auto"/>
       </w:pPr>
-      <w:proofErr w:type="spellStart"/>
-      <w:r>
-        <w:t>GravityEdu</w:t>
-      </w:r>
-      <w:proofErr w:type="spellEnd"/>
-      <w:r>
-        <w:t xml:space="preserve"> is a well-established private educational institute located in Nugegoda, dedicated to providing high-quality after-school academic support for Advanced Level (A/L) students. Over the years, it has built a strong reputation for academic excellence, personalized guidance, and a nurturing learning environment, making it a trusted choice among both students and parents.</w:t>
+      <w:r>
+        <w:t>GravityEdu is a well-established private educational institute located in Nugegoda, dedicated to providing high-quality after-school academic support for Advanced Level (A/L) students. Over the years, it has built a strong reputation for academic excellence, personalized guidance, and a nurturing learning environment, making it a trusted choice among both students and parents.</w:t>
       </w:r>
     </w:p>
     <w:p>
@@ -4520,7 +4501,7 @@
           <w:numId w:val="37"/>
         </w:numPr>
       </w:pPr>
-      <w:bookmarkStart w:id="5" w:name="_Toc209534618"/>
+      <w:bookmarkStart w:id="5" w:name="_Toc209793636"/>
       <w:r>
         <w:t>Problem Statement</w:t>
       </w:r>
@@ -4613,7 +4594,7 @@
           <w:numId w:val="37"/>
         </w:numPr>
       </w:pPr>
-      <w:bookmarkStart w:id="6" w:name="_Toc209534619"/>
+      <w:bookmarkStart w:id="6" w:name="_Toc209793637"/>
       <w:r>
         <w:lastRenderedPageBreak/>
         <w:t>Motivation for the Project</w:t>
@@ -4626,15 +4607,7 @@
         <w:spacing w:after="240" w:line="360" w:lineRule="auto"/>
       </w:pPr>
       <w:r>
-        <w:t xml:space="preserve">Educational institutes like </w:t>
-      </w:r>
-      <w:proofErr w:type="spellStart"/>
-      <w:r>
-        <w:t>GravityEdu</w:t>
-      </w:r>
-      <w:proofErr w:type="spellEnd"/>
-      <w:r>
-        <w:t xml:space="preserve"> handle a wide range of administrative tasks</w:t>
+        <w:t>Educational institutes like GravityEdu handle a wide range of administrative tasks</w:t>
       </w:r>
       <w:r>
         <w:t xml:space="preserve"> </w:t>
@@ -4656,15 +4629,7 @@
         <w:spacing w:after="240" w:line="360" w:lineRule="auto"/>
       </w:pPr>
       <w:r>
-        <w:t xml:space="preserve">The motivation behind developing the </w:t>
-      </w:r>
-      <w:proofErr w:type="spellStart"/>
-      <w:r>
-        <w:t>GravityEdu</w:t>
-      </w:r>
-      <w:proofErr w:type="spellEnd"/>
-      <w:r>
-        <w:t xml:space="preserve"> Management System is to modernize administrative operations and reduce reliance on manual processes. By providing a centralized, user-friendly platform, the system aims to automate routine tasks, improve data accuracy, and streamline workflows.</w:t>
+        <w:t>The motivation behind developing the GravityEdu Management System is to modernize administrative operations and reduce reliance on manual processes. By providing a centralized, user-friendly platform, the system aims to automate routine tasks, improve data accuracy, and streamline workflows.</w:t>
       </w:r>
     </w:p>
     <w:p>
@@ -4697,7 +4662,7 @@
           <w:numId w:val="37"/>
         </w:numPr>
       </w:pPr>
-      <w:bookmarkStart w:id="7" w:name="_Toc209534620"/>
+      <w:bookmarkStart w:id="7" w:name="_Toc209793638"/>
       <w:r>
         <w:lastRenderedPageBreak/>
         <w:t>Objectives</w:t>
@@ -4710,15 +4675,7 @@
         <w:spacing w:after="240" w:line="360" w:lineRule="auto"/>
       </w:pPr>
       <w:r>
-        <w:t xml:space="preserve">The primary objective of the </w:t>
-      </w:r>
-      <w:proofErr w:type="spellStart"/>
-      <w:r>
-        <w:t>GravityEdu</w:t>
-      </w:r>
-      <w:proofErr w:type="spellEnd"/>
-      <w:r>
-        <w:t xml:space="preserve"> Management System project is to design and implement a </w:t>
+        <w:t xml:space="preserve">The primary objective of the GravityEdu Management System project is to design and implement a </w:t>
       </w:r>
       <w:r>
         <w:rPr>
@@ -4874,7 +4831,7 @@
           <w:numId w:val="37"/>
         </w:numPr>
       </w:pPr>
-      <w:bookmarkStart w:id="8" w:name="_Toc209534621"/>
+      <w:bookmarkStart w:id="8" w:name="_Toc209793639"/>
       <w:r>
         <w:lastRenderedPageBreak/>
         <w:t>Project Scope</w:t>
@@ -4887,15 +4844,7 @@
         <w:spacing w:after="240" w:line="360" w:lineRule="auto"/>
       </w:pPr>
       <w:r>
-        <w:t xml:space="preserve">The </w:t>
-      </w:r>
-      <w:proofErr w:type="spellStart"/>
-      <w:r>
-        <w:t>GravityEdu</w:t>
-      </w:r>
-      <w:proofErr w:type="spellEnd"/>
-      <w:r>
-        <w:t xml:space="preserve"> Management System is designed to automate and streamline the institute’s academic and administrative operations. The system scope includes:</w:t>
+        <w:t>The GravityEdu Management System is designed to automate and streamline the institute’s academic and administrative operations. The system scope includes:</w:t>
       </w:r>
     </w:p>
     <w:p>
@@ -5262,15 +5211,7 @@
         <w:spacing w:after="240" w:line="360" w:lineRule="auto"/>
       </w:pPr>
       <w:r>
-        <w:t xml:space="preserve">By implementing these functionalities, the system aims to centralize operations, enhance efficiency, reduce errors, and provide administrators with a reliable platform to manage </w:t>
-      </w:r>
-      <w:proofErr w:type="spellStart"/>
-      <w:r>
-        <w:t>GravityEdu’s</w:t>
-      </w:r>
-      <w:proofErr w:type="spellEnd"/>
-      <w:r>
-        <w:t xml:space="preserve"> academic and financial activities effectively.</w:t>
+        <w:t>By implementing these functionalities, the system aims to centralize operations, enhance efficiency, reduce errors, and provide administrators with a reliable platform to manage GravityEdu’s academic and financial activities effectively.</w:t>
       </w:r>
     </w:p>
     <w:p/>
@@ -5278,7 +5219,7 @@
       <w:pPr>
         <w:pStyle w:val="Heading1"/>
       </w:pPr>
-      <w:bookmarkStart w:id="9" w:name="_Toc209534622"/>
+      <w:bookmarkStart w:id="9" w:name="_Toc209793640"/>
       <w:r>
         <w:t>Chapter 2: ANALYSYS</w:t>
       </w:r>
@@ -5289,7 +5230,7 @@
       <w:pPr>
         <w:pStyle w:val="Heading2"/>
       </w:pPr>
-      <w:bookmarkStart w:id="10" w:name="_Toc209534623"/>
+      <w:bookmarkStart w:id="10" w:name="_Toc209793641"/>
       <w:r>
         <w:t>2.</w:t>
       </w:r>
@@ -5308,15 +5249,7 @@
         <w:jc w:val="both"/>
       </w:pPr>
       <w:r>
-        <w:t xml:space="preserve">To ensure that the </w:t>
-      </w:r>
-      <w:proofErr w:type="spellStart"/>
-      <w:r>
-        <w:t>GravityEdu</w:t>
-      </w:r>
-      <w:proofErr w:type="spellEnd"/>
-      <w:r>
-        <w:t xml:space="preserve"> Management System meets the specific needs of its users and stakeholders, a combination of requirement gathering techniques was employed during the initial stages of development. These techniques helped collect accurate and relevant data regarding system functionality, user interface design, and alignment with the institute’s business objectives. The following methods were used:</w:t>
+        <w:t>To ensure that the GravityEdu Management System meets the specific needs of its users and stakeholders, a combination of requirement gathering techniques was employed during the initial stages of development. These techniques helped collect accurate and relevant data regarding system functionality, user interface design, and alignment with the institute’s business objectives. The following methods were used:</w:t>
       </w:r>
     </w:p>
     <w:p>
@@ -5418,7 +5351,7 @@
       <w:pPr>
         <w:pStyle w:val="Heading2"/>
       </w:pPr>
-      <w:bookmarkStart w:id="11" w:name="_Toc209534624"/>
+      <w:bookmarkStart w:id="11" w:name="_Toc209793642"/>
       <w:r>
         <w:t>2.</w:t>
       </w:r>
@@ -5474,23 +5407,7 @@
           <w:color w:val="000000"/>
           <w:lang w:bidi="si-LK"/>
         </w:rPr>
-        <w:t xml:space="preserve">The proposed </w:t>
-      </w:r>
-      <w:proofErr w:type="spellStart"/>
-      <w:r>
-        <w:rPr>
-          <w:color w:val="000000"/>
-          <w:lang w:bidi="si-LK"/>
-        </w:rPr>
-        <w:t>GravityEdu</w:t>
-      </w:r>
-      <w:proofErr w:type="spellEnd"/>
-      <w:r>
-        <w:rPr>
-          <w:color w:val="000000"/>
-          <w:lang w:bidi="si-LK"/>
-        </w:rPr>
-        <w:t xml:space="preserve"> Management System is designed to overcome the limitations of the current manual processes by introducing an automated, centralized, and user-friendly solution. The system will integrate key administrative and academic functions into a single platform, ensuring efficiency, accuracy, and scalability. The major components of the proposed system are as follows:</w:t>
+        <w:t>The proposed GravityEdu Management System is designed to overcome the limitations of the current manual processes by introducing an automated, centralized, and user-friendly solution. The system will integrate key administrative and academic functions into a single platform, ensuring efficiency, accuracy, and scalability. The major components of the proposed system are as follows:</w:t>
       </w:r>
     </w:p>
     <w:p>
@@ -6039,7 +5956,7 @@
           <w:lang w:bidi="si-LK"/>
         </w:rPr>
       </w:pPr>
-      <w:bookmarkStart w:id="12" w:name="_Toc209534625"/>
+      <w:bookmarkStart w:id="12" w:name="_Toc209793643"/>
       <w:r>
         <w:lastRenderedPageBreak/>
         <w:t>2.</w:t>
@@ -6066,7 +5983,7 @@
           <w:color w:val="auto"/>
         </w:rPr>
       </w:pPr>
-      <w:bookmarkStart w:id="13" w:name="_Toc209534626"/>
+      <w:bookmarkStart w:id="13" w:name="_Toc209793644"/>
       <w:r>
         <w:rPr>
           <w:caps/>
@@ -6101,7 +6018,7 @@
           <w:color w:val="auto"/>
         </w:rPr>
       </w:pPr>
-      <w:bookmarkStart w:id="14" w:name="_Toc209534627"/>
+      <w:bookmarkStart w:id="14" w:name="_Toc209793645"/>
       <w:r>
         <w:rPr>
           <w:caps/>
@@ -6154,7 +6071,7 @@
       <w:pPr>
         <w:pStyle w:val="Heading2"/>
       </w:pPr>
-      <w:bookmarkStart w:id="15" w:name="_Toc209534628"/>
+      <w:bookmarkStart w:id="15" w:name="_Toc209793646"/>
       <w:r>
         <w:t>2.4 project management</w:t>
       </w:r>
@@ -6171,11 +6088,9 @@
       <w:r>
         <w:t xml:space="preserve">Effective project management was crucial to the success of the </w:t>
       </w:r>
-      <w:proofErr w:type="spellStart"/>
       <w:r>
         <w:t>GravityEdu</w:t>
       </w:r>
-      <w:proofErr w:type="spellEnd"/>
       <w:r>
         <w:t xml:space="preserve"> system. Key </w:t>
       </w:r>
@@ -6277,7 +6192,7 @@
       <w:pPr>
         <w:pStyle w:val="Heading3"/>
       </w:pPr>
-      <w:bookmarkStart w:id="17" w:name="_Toc209534629"/>
+      <w:bookmarkStart w:id="17" w:name="_Toc209793647"/>
       <w:r>
         <w:t xml:space="preserve">2.4.1 </w:t>
       </w:r>
@@ -6451,7 +6366,7 @@
       <w:pPr>
         <w:pStyle w:val="Heading3"/>
       </w:pPr>
-      <w:bookmarkStart w:id="19" w:name="_Toc209534630"/>
+      <w:bookmarkStart w:id="19" w:name="_Toc209793648"/>
       <w:r>
         <w:lastRenderedPageBreak/>
         <w:t xml:space="preserve">2.4.2 </w:t>
@@ -6630,7 +6545,7 @@
       <w:pPr>
         <w:pStyle w:val="Heading3"/>
       </w:pPr>
-      <w:bookmarkStart w:id="21" w:name="_Toc209534631"/>
+      <w:bookmarkStart w:id="21" w:name="_Toc209793649"/>
       <w:r>
         <w:lastRenderedPageBreak/>
         <w:t xml:space="preserve">2.4.3 </w:t>
@@ -6801,7 +6716,7 @@
       <w:pPr>
         <w:pStyle w:val="Heading2"/>
       </w:pPr>
-      <w:bookmarkStart w:id="23" w:name="_Toc209534632"/>
+      <w:bookmarkStart w:id="23" w:name="_Toc209793650"/>
       <w:r>
         <w:lastRenderedPageBreak/>
         <w:t>2.5 HIGH LEVEL USE CASE</w:t>
@@ -6816,7 +6731,7 @@
       <w:pPr>
         <w:pStyle w:val="Heading3"/>
       </w:pPr>
-      <w:bookmarkStart w:id="24" w:name="_Toc209534633"/>
+      <w:bookmarkStart w:id="24" w:name="_Toc209793651"/>
       <w:r>
         <w:t xml:space="preserve">2.5.1 </w:t>
       </w:r>
@@ -6827,120 +6742,22 @@
     </w:p>
     <w:p>
       <w:pPr>
+        <w:pStyle w:val="Body"/>
         <w:spacing w:line="360" w:lineRule="auto"/>
-        <w:jc w:val="both"/>
-      </w:pPr>
-      <w:r>
-        <w:t xml:space="preserve">The </w:t>
-      </w:r>
-      <w:proofErr w:type="spellStart"/>
-      <w:r>
-        <w:t>GravityEdu</w:t>
-      </w:r>
-      <w:proofErr w:type="spellEnd"/>
-      <w:r>
-        <w:t xml:space="preserve"> Management System facilitates interactions between three primary actors: </w:t>
-      </w:r>
-      <w:r>
-        <w:rPr>
-          <w:b/>
-          <w:bCs/>
-        </w:rPr>
-        <w:t xml:space="preserve">Admin, </w:t>
-      </w:r>
-      <w:r>
-        <w:rPr>
-          <w:b/>
-          <w:bCs/>
-          <w:highlight w:val="yellow"/>
-        </w:rPr>
-        <w:t>Teacher</w:t>
-      </w:r>
-      <w:r>
-        <w:rPr>
-          <w:b/>
-          <w:bCs/>
-        </w:rPr>
-        <w:t>, and Student</w:t>
-      </w:r>
-      <w:r>
-        <w:t>.</w:t>
-      </w:r>
-    </w:p>
-    <w:p>
-      <w:pPr>
-        <w:numPr>
-          <w:ilvl w:val="0"/>
-          <w:numId w:val="40"/>
-        </w:numPr>
-        <w:spacing w:line="360" w:lineRule="auto"/>
-        <w:jc w:val="both"/>
-      </w:pPr>
-      <w:r>
-        <w:rPr>
-          <w:b/>
-          <w:bCs/>
-        </w:rPr>
-        <w:t>Admin</w:t>
-      </w:r>
-      <w:r>
-        <w:t xml:space="preserve"> manages the overall system, including user authentication, teacher and student records, class scheduling, payments, and report generation.</w:t>
-      </w:r>
-    </w:p>
-    <w:p>
-      <w:pPr>
-        <w:numPr>
-          <w:ilvl w:val="0"/>
-          <w:numId w:val="40"/>
-        </w:numPr>
-        <w:spacing w:line="360" w:lineRule="auto"/>
-        <w:jc w:val="both"/>
-      </w:pPr>
-      <w:r>
-        <w:rPr>
-          <w:b/>
-          <w:bCs/>
-        </w:rPr>
-        <w:t xml:space="preserve">Staff </w:t>
-      </w:r>
-      <w:r>
-        <w:t>handles class-related tasks such as marking attendance and updating tutorial (</w:t>
-      </w:r>
-      <w:proofErr w:type="spellStart"/>
-      <w:r>
-        <w:t>tute</w:t>
-      </w:r>
-      <w:proofErr w:type="spellEnd"/>
-      <w:r>
-        <w:t>) distribution.</w:t>
-      </w:r>
-    </w:p>
-    <w:p>
-      <w:pPr>
-        <w:spacing w:line="360" w:lineRule="auto"/>
-        <w:ind w:left="360"/>
-        <w:jc w:val="both"/>
-      </w:pPr>
-    </w:p>
-    <w:p>
-      <w:pPr>
-        <w:spacing w:line="360" w:lineRule="auto"/>
-        <w:jc w:val="both"/>
-      </w:pPr>
-      <w:r>
-        <w:t>Each use case represents a core system functionality, ensuring that administrative, academic, and financial processes are streamlined and efficiently managed. This analysis provides a foundation for understanding how users interact with the system and supports the design of a user-friendly and effective platform.</w:t>
-      </w:r>
-    </w:p>
-    <w:p>
-      <w:pPr>
-        <w:spacing w:line="360" w:lineRule="auto"/>
-        <w:jc w:val="both"/>
-      </w:pPr>
-    </w:p>
-    <w:p>
-      <w:pPr>
-        <w:pStyle w:val="Body"/>
-      </w:pPr>
+        <w:rPr>
+          <w:rFonts w:ascii="Times New Roman" w:hAnsi="Times New Roman" w:cs="Times New Roman"/>
+          <w:sz w:val="24"/>
+          <w:szCs w:val="24"/>
+        </w:rPr>
+      </w:pPr>
+      <w:r>
+        <w:rPr>
+          <w:rFonts w:ascii="Times New Roman" w:hAnsi="Times New Roman" w:cs="Times New Roman"/>
+          <w:sz w:val="24"/>
+          <w:szCs w:val="24"/>
+        </w:rPr>
+        <w:t>The use case diagram illustrates the core functionalities of the Institute Management System with two primary actors, Staff and Admin. Staff manage academic and operational activities such as student registration (including stream assignment), teacher registration (with subject assignment), class scheduling (assigning teacher, classroom, and time slot), setting fees, recording and verifying student payments through multiple methods (cash, card, online), and bulk data imports. Admin oversees system-level tasks, including creating and managing user roles. The diagram highlights how various processes are interconnected through include relationships, ensuring smooth integration of registration, scheduling, payment, and role management within the system.</w:t>
+      </w:r>
     </w:p>
     <w:p>
       <w:pPr>
@@ -6959,12 +6776,11 @@
         <w:rPr>
           <w:noProof/>
         </w:rPr>
-        <w:lastRenderedPageBreak/>
         <w:drawing>
-          <wp:inline distT="0" distB="0" distL="0" distR="0" wp14:anchorId="28E676EF" wp14:editId="04CA0117">
-            <wp:extent cx="4632960" cy="4887943"/>
-            <wp:effectExtent l="0" t="0" r="0" b="8255"/>
-            <wp:docPr id="10" name="Picture 10"/>
+          <wp:inline distT="0" distB="0" distL="0" distR="0" wp14:anchorId="2449610E" wp14:editId="4167FAC8">
+            <wp:extent cx="4314092" cy="5249432"/>
+            <wp:effectExtent l="0" t="0" r="0" b="8890"/>
+            <wp:docPr id="1336146780" name="Picture 2" descr="A diagram of a teacher&#10;&#10;AI-generated content may be incorrect."/>
             <wp:cNvGraphicFramePr>
               <a:graphicFrameLocks xmlns:a="http://schemas.openxmlformats.org/drawingml/2006/main" noChangeAspect="1"/>
             </wp:cNvGraphicFramePr>
@@ -6972,10 +6788,8 @@
               <a:graphicData uri="http://schemas.openxmlformats.org/drawingml/2006/picture">
                 <pic:pic xmlns:pic="http://schemas.openxmlformats.org/drawingml/2006/picture">
                   <pic:nvPicPr>
-                    <pic:cNvPr id="0" name="Picture 1"/>
-                    <pic:cNvPicPr>
-                      <a:picLocks noChangeAspect="1" noChangeArrowheads="1"/>
-                    </pic:cNvPicPr>
+                    <pic:cNvPr id="1336146780" name="Picture 2" descr="A diagram of a teacher&#10;&#10;AI-generated content may be incorrect."/>
+                    <pic:cNvPicPr/>
                   </pic:nvPicPr>
                   <pic:blipFill>
                     <a:blip r:embed="rId13">
@@ -6985,23 +6799,18 @@
                         </a:ext>
                       </a:extLst>
                     </a:blip>
-                    <a:srcRect/>
                     <a:stretch>
                       <a:fillRect/>
                     </a:stretch>
                   </pic:blipFill>
-                  <pic:spPr bwMode="auto">
+                  <pic:spPr>
                     <a:xfrm>
                       <a:off x="0" y="0"/>
-                      <a:ext cx="4650610" cy="4906564"/>
+                      <a:ext cx="4332830" cy="5272233"/>
                     </a:xfrm>
                     <a:prstGeom prst="rect">
                       <a:avLst/>
                     </a:prstGeom>
-                    <a:noFill/>
-                    <a:ln>
-                      <a:noFill/>
-                    </a:ln>
                   </pic:spPr>
                 </pic:pic>
               </a:graphicData>
@@ -7040,9 +6849,16 @@
     <w:p>
       <w:pPr>
         <w:pStyle w:val="Heading3"/>
-      </w:pPr>
-      <w:bookmarkStart w:id="26" w:name="_Toc209534634"/>
-      <w:r>
+        <w:rPr>
+          <w:highlight w:val="yellow"/>
+        </w:rPr>
+      </w:pPr>
+      <w:bookmarkStart w:id="26" w:name="_Toc209793652"/>
+      <w:r>
+        <w:rPr>
+          <w:highlight w:val="yellow"/>
+        </w:rPr>
+        <w:lastRenderedPageBreak/>
         <w:t>2.5.2 Activity diagram</w:t>
       </w:r>
       <w:bookmarkEnd w:id="26"/>
@@ -7054,14 +6870,37 @@
         <w:jc w:val="both"/>
       </w:pPr>
       <w:r>
+        <w:rPr>
+          <w:highlight w:val="yellow"/>
+        </w:rPr>
         <w:t>The activity diagrams in this section detail the step-by-step flow of processes within the InciTrack system. These diagrams break down complex operations into manageable sequences of actions, showing the decision points and parallel activities that occur during incident management. The diagrams help understand the workflow of various processes, such as incident reporting, category management, and resolution procedures. They provide a clear visualization of how different system components interact and how data flows through the system</w:t>
       </w:r>
       <w:r>
+        <w:rPr>
+          <w:highlight w:val="yellow"/>
+        </w:rPr>
         <w:t xml:space="preserve"> </w:t>
       </w:r>
       <w:r>
+        <w:rPr>
+          <w:highlight w:val="yellow"/>
+        </w:rPr>
         <w:t>during various operations.</w:t>
       </w:r>
+    </w:p>
+    <w:p>
+      <w:pPr>
+        <w:pStyle w:val="NormalWeb"/>
+        <w:spacing w:line="360" w:lineRule="auto"/>
+        <w:jc w:val="both"/>
+      </w:pPr>
+    </w:p>
+    <w:p>
+      <w:pPr>
+        <w:pStyle w:val="NormalWeb"/>
+        <w:spacing w:line="360" w:lineRule="auto"/>
+        <w:jc w:val="both"/>
+      </w:pPr>
     </w:p>
     <w:p>
       <w:pPr>
@@ -7113,7 +6952,6 @@
           <w:color w:val="auto"/>
           <w:bdr w:val="none" w:sz="0" w:space="0" w:color="auto"/>
         </w:rPr>
-        <w:lastRenderedPageBreak/>
         <w:drawing>
           <wp:inline distT="0" distB="0" distL="0" distR="0" wp14:anchorId="45903695" wp14:editId="46A3326B">
             <wp:extent cx="4674214" cy="4838700"/>
@@ -7209,6 +7047,7 @@
           <w:szCs w:val="28"/>
           <w:bdr w:val="none" w:sz="0" w:space="0" w:color="auto"/>
         </w:rPr>
+        <w:lastRenderedPageBreak/>
         <w:br w:type="page"/>
       </w:r>
     </w:p>
@@ -7228,20 +7067,11 @@
           <w:bCs/>
           <w:sz w:val="28"/>
           <w:szCs w:val="28"/>
+          <w:highlight w:val="yellow"/>
           <w:bdr w:val="none" w:sz="0" w:space="0" w:color="auto"/>
         </w:rPr>
         <w:lastRenderedPageBreak/>
-        <w:t>INCIDENT</w:t>
-      </w:r>
-      <w:r>
-        <w:rPr>
-          <w:b/>
-          <w:bCs/>
-          <w:sz w:val="28"/>
-          <w:szCs w:val="28"/>
-          <w:bdr w:val="none" w:sz="0" w:space="0" w:color="auto"/>
-        </w:rPr>
-        <w:t xml:space="preserve"> VIEW</w:t>
+        <w:t>INCIDENT VIEW</w:t>
       </w:r>
     </w:p>
     <w:p>
@@ -7380,19 +7210,10 @@
           <w:bCs/>
           <w:sz w:val="28"/>
           <w:szCs w:val="28"/>
+          <w:highlight w:val="yellow"/>
           <w:bdr w:val="none" w:sz="0" w:space="0" w:color="auto"/>
         </w:rPr>
-        <w:t>INCIDENT</w:t>
-      </w:r>
-      <w:r>
-        <w:rPr>
-          <w:b/>
-          <w:bCs/>
-          <w:sz w:val="28"/>
-          <w:szCs w:val="28"/>
-          <w:bdr w:val="none" w:sz="0" w:space="0" w:color="auto"/>
-        </w:rPr>
-        <w:t xml:space="preserve"> CLOSE</w:t>
+        <w:t>INCIDENT CLOSE</w:t>
       </w:r>
     </w:p>
     <w:p/>
@@ -7541,7 +7362,7 @@
           <w:caps/>
         </w:rPr>
       </w:pPr>
-      <w:bookmarkStart w:id="30" w:name="_Toc209534635"/>
+      <w:bookmarkStart w:id="30" w:name="_Toc209793653"/>
       <w:r>
         <w:rPr>
           <w:caps/>
@@ -7665,7 +7486,7 @@
           <w:caps/>
         </w:rPr>
       </w:pPr>
-      <w:bookmarkStart w:id="31" w:name="_Toc209534636"/>
+      <w:bookmarkStart w:id="31" w:name="_Toc209793654"/>
       <w:r>
         <w:rPr>
           <w:caps/>
@@ -8067,7 +7888,7 @@
           <w:highlight w:val="yellow"/>
         </w:rPr>
       </w:pPr>
-      <w:bookmarkStart w:id="32" w:name="_Toc209534637"/>
+      <w:bookmarkStart w:id="32" w:name="_Toc209793655"/>
       <w:r>
         <w:rPr>
           <w:highlight w:val="yellow"/>
@@ -8145,7 +7966,7 @@
           <w:highlight w:val="yellow"/>
         </w:rPr>
       </w:pPr>
-      <w:bookmarkStart w:id="33" w:name="_Toc209534638"/>
+      <w:bookmarkStart w:id="33" w:name="_Toc209793656"/>
       <w:r>
         <w:rPr>
           <w:highlight w:val="yellow"/>
@@ -8407,7 +8228,7 @@
           <w:highlight w:val="yellow"/>
         </w:rPr>
       </w:pPr>
-      <w:bookmarkStart w:id="34" w:name="_Toc209534639"/>
+      <w:bookmarkStart w:id="34" w:name="_Toc209793657"/>
       <w:r>
         <w:rPr>
           <w:highlight w:val="yellow"/>
@@ -8821,7 +8642,7 @@
           <w:highlight w:val="yellow"/>
         </w:rPr>
       </w:pPr>
-      <w:bookmarkStart w:id="35" w:name="_Toc209534640"/>
+      <w:bookmarkStart w:id="35" w:name="_Toc209793658"/>
       <w:r>
         <w:rPr>
           <w:highlight w:val="yellow"/>
@@ -8846,7 +8667,7 @@
           <w:highlight w:val="yellow"/>
         </w:rPr>
       </w:pPr>
-      <w:bookmarkStart w:id="36" w:name="_Toc209534641"/>
+      <w:bookmarkStart w:id="36" w:name="_Toc209793659"/>
       <w:r>
         <w:rPr>
           <w:highlight w:val="yellow"/>
@@ -9186,7 +9007,7 @@
           <w:highlight w:val="yellow"/>
         </w:rPr>
       </w:pPr>
-      <w:bookmarkStart w:id="37" w:name="_Toc209534642"/>
+      <w:bookmarkStart w:id="37" w:name="_Toc209793660"/>
       <w:r>
         <w:rPr>
           <w:highlight w:val="yellow"/>
@@ -9357,7 +9178,7 @@
           <w:highlight w:val="yellow"/>
         </w:rPr>
       </w:pPr>
-      <w:bookmarkStart w:id="38" w:name="_Toc209534643"/>
+      <w:bookmarkStart w:id="38" w:name="_Toc209793661"/>
       <w:r>
         <w:rPr>
           <w:highlight w:val="yellow"/>
@@ -9566,7 +9387,7 @@
         <w:pStyle w:val="Heading2"/>
         <w:ind w:left="-360" w:hanging="90"/>
       </w:pPr>
-      <w:bookmarkStart w:id="39" w:name="_Toc209534644"/>
+      <w:bookmarkStart w:id="39" w:name="_Toc209793662"/>
       <w:r>
         <w:lastRenderedPageBreak/>
         <w:t>3.6 Testing</w:t>
@@ -10431,15 +10252,7 @@
               <w:spacing w:after="160" w:line="278" w:lineRule="auto"/>
             </w:pPr>
             <w:r>
-              <w:t xml:space="preserve">1. Go to Student and </w:t>
-            </w:r>
-            <w:proofErr w:type="spellStart"/>
-            <w:r>
-              <w:t>Tute</w:t>
-            </w:r>
-            <w:proofErr w:type="spellEnd"/>
-            <w:r>
-              <w:t xml:space="preserve"> Tracking2. Select class session3. Mark present/absent for each student4. Save</w:t>
+              <w:t>1. Go to Student and Tute Tracking2. Select class session3. Mark present/absent for each student4. Save</w:t>
             </w:r>
           </w:p>
         </w:tc>
@@ -10633,7 +10446,7 @@
           <w:highlight w:val="yellow"/>
         </w:rPr>
       </w:pPr>
-      <w:bookmarkStart w:id="40" w:name="_Toc209534645"/>
+      <w:bookmarkStart w:id="40" w:name="_Toc209793663"/>
       <w:r>
         <w:rPr>
           <w:highlight w:val="yellow"/>
@@ -10944,7 +10757,7 @@
       <w:pPr>
         <w:pStyle w:val="Heading2"/>
       </w:pPr>
-      <w:bookmarkStart w:id="41" w:name="_Toc209534646"/>
+      <w:bookmarkStart w:id="41" w:name="_Toc209793664"/>
       <w:r>
         <w:rPr>
           <w:highlight w:val="yellow"/>
@@ -11130,7 +10943,7 @@
           <w:highlight w:val="yellow"/>
         </w:rPr>
       </w:pPr>
-      <w:bookmarkStart w:id="45" w:name="_Toc209534647"/>
+      <w:bookmarkStart w:id="45" w:name="_Toc209793665"/>
       <w:r>
         <w:rPr>
           <w:highlight w:val="yellow"/>
@@ -11333,7 +11146,7 @@
       <w:pPr>
         <w:pStyle w:val="Heading2"/>
       </w:pPr>
-      <w:bookmarkStart w:id="47" w:name="_Toc209534648"/>
+      <w:bookmarkStart w:id="47" w:name="_Toc209793666"/>
       <w:r>
         <w:rPr>
           <w:highlight w:val="yellow"/>
@@ -11370,7 +11183,7 @@
           <w:noProof/>
         </w:rPr>
         <w:drawing>
-          <wp:inline distT="0" distB="0" distL="0" distR="0" wp14:anchorId="3145F2A2" wp14:editId="6C6B0E40">
+          <wp:inline distT="0" distB="0" distL="0" distR="0" wp14:anchorId="3145F2A2" wp14:editId="1347D32E">
             <wp:extent cx="5988412" cy="4178595"/>
             <wp:effectExtent l="0" t="0" r="0" b="0"/>
             <wp:docPr id="1" name="Picture 1"/>
@@ -11509,7 +11322,7 @@
           <w:highlight w:val="yellow"/>
         </w:rPr>
       </w:pPr>
-      <w:bookmarkStart w:id="49" w:name="_Toc209534649"/>
+      <w:bookmarkStart w:id="49" w:name="_Toc209793667"/>
       <w:r>
         <w:rPr>
           <w:highlight w:val="yellow"/>
@@ -13188,7 +13001,7 @@
           <w:color w:val="9A403E"/>
         </w:rPr>
       </w:pPr>
-      <w:bookmarkStart w:id="50" w:name="_Toc209534650"/>
+      <w:bookmarkStart w:id="50" w:name="_Toc209793668"/>
       <w:r>
         <w:lastRenderedPageBreak/>
         <w:t>3.</w:t>
@@ -13236,6 +13049,9 @@
         <w:ind w:left="990"/>
       </w:pPr>
       <w:r>
+        <w:rPr>
+          <w:noProof/>
+        </w:rPr>
         <w:drawing>
           <wp:inline distT="0" distB="0" distL="0" distR="0" wp14:anchorId="4BD0392D" wp14:editId="21179ED4">
             <wp:extent cx="4706007" cy="3048425"/>
@@ -14923,6 +14739,9 @@
         <w:ind w:left="990"/>
       </w:pPr>
       <w:r>
+        <w:rPr>
+          <w:noProof/>
+        </w:rPr>
         <w:drawing>
           <wp:inline distT="0" distB="0" distL="0" distR="0" wp14:anchorId="7A684557" wp14:editId="246ED14A">
             <wp:extent cx="5727700" cy="3668395"/>
@@ -16514,6 +16333,9 @@
         <w:ind w:left="900"/>
       </w:pPr>
       <w:r>
+        <w:rPr>
+          <w:noProof/>
+        </w:rPr>
         <w:drawing>
           <wp:inline distT="0" distB="0" distL="0" distR="0" wp14:anchorId="6CE3A23A" wp14:editId="702CFB20">
             <wp:extent cx="5727700" cy="4505960"/>
@@ -18224,6 +18046,9 @@
         <w:spacing w:line="480" w:lineRule="auto"/>
       </w:pPr>
       <w:r>
+        <w:rPr>
+          <w:noProof/>
+        </w:rPr>
         <w:drawing>
           <wp:inline distT="0" distB="0" distL="0" distR="0" wp14:anchorId="7778C46A" wp14:editId="6E796429">
             <wp:extent cx="5727700" cy="3233420"/>
@@ -19848,6 +19673,9 @@
         <w:spacing w:line="480" w:lineRule="auto"/>
       </w:pPr>
       <w:r>
+        <w:rPr>
+          <w:noProof/>
+        </w:rPr>
         <w:drawing>
           <wp:inline distT="0" distB="0" distL="0" distR="0" wp14:anchorId="66C9E45F" wp14:editId="3566EA24">
             <wp:extent cx="5727700" cy="3844925"/>
@@ -21511,6 +21339,9 @@
         <w:spacing w:line="480" w:lineRule="auto"/>
       </w:pPr>
       <w:r>
+        <w:rPr>
+          <w:noProof/>
+        </w:rPr>
         <w:drawing>
           <wp:inline distT="0" distB="0" distL="0" distR="0" wp14:anchorId="406C7EFA" wp14:editId="27DE3A1A">
             <wp:extent cx="5727700" cy="3227070"/>
@@ -23380,6 +23211,9 @@
         <w:ind w:left="360"/>
       </w:pPr>
       <w:r>
+        <w:rPr>
+          <w:noProof/>
+        </w:rPr>
         <w:drawing>
           <wp:inline distT="0" distB="0" distL="0" distR="0" wp14:anchorId="6FC2FBAC" wp14:editId="016EDD65">
             <wp:extent cx="5727700" cy="3632835"/>
@@ -25295,6 +25129,9 @@
         <w:ind w:left="360"/>
       </w:pPr>
       <w:r>
+        <w:rPr>
+          <w:noProof/>
+        </w:rPr>
         <w:drawing>
           <wp:inline distT="0" distB="0" distL="0" distR="0" wp14:anchorId="57A405AC" wp14:editId="2388EC2A">
             <wp:extent cx="5462794" cy="2813539"/>
@@ -26027,17 +25864,7 @@
                 <w:szCs w:val="22"/>
                 <w:bdr w:val="none" w:sz="0" w:space="0" w:color="auto"/>
               </w:rPr>
-              <w:t>-</w:t>
-            </w:r>
-            <w:r>
-              <w:rPr>
-                <w:rFonts w:ascii="Aptos Narrow" w:eastAsia="Times New Roman" w:hAnsi="Aptos Narrow"/>
-                <w:color w:val="000000"/>
-                <w:sz w:val="22"/>
-                <w:szCs w:val="22"/>
-                <w:bdr w:val="none" w:sz="0" w:space="0" w:color="auto"/>
-              </w:rPr>
-              <w:t>Year</w:t>
+              <w:t>-Year</w:t>
             </w:r>
           </w:p>
         </w:tc>
@@ -26377,33 +26204,7 @@
                 <w:szCs w:val="22"/>
                 <w:bdr w:val="none" w:sz="0" w:space="0" w:color="auto"/>
               </w:rPr>
-              <w:t>Class Fee (</w:t>
-            </w:r>
-            <w:proofErr w:type="spellStart"/>
-            <w:r>
-              <w:rPr>
-                <w:rFonts w:ascii="Aptos Narrow" w:eastAsia="Times New Roman" w:hAnsi="Aptos Narrow"/>
-                <w:b/>
-                <w:bCs/>
-                <w:color w:val="000000"/>
-                <w:sz w:val="22"/>
-                <w:szCs w:val="22"/>
-                <w:bdr w:val="none" w:sz="0" w:space="0" w:color="auto"/>
-              </w:rPr>
-              <w:t>uneditable</w:t>
-            </w:r>
-            <w:proofErr w:type="spellEnd"/>
-            <w:r>
-              <w:rPr>
-                <w:rFonts w:ascii="Aptos Narrow" w:eastAsia="Times New Roman" w:hAnsi="Aptos Narrow"/>
-                <w:b/>
-                <w:bCs/>
-                <w:color w:val="000000"/>
-                <w:sz w:val="22"/>
-                <w:szCs w:val="22"/>
-                <w:bdr w:val="none" w:sz="0" w:space="0" w:color="auto"/>
-              </w:rPr>
-              <w:t>)</w:t>
+              <w:t>Class Fee (uneditable)</w:t>
             </w:r>
           </w:p>
         </w:tc>
@@ -26497,33 +26298,7 @@
                 <w:szCs w:val="22"/>
                 <w:bdr w:val="none" w:sz="0" w:space="0" w:color="auto"/>
               </w:rPr>
-              <w:t>Discount (</w:t>
-            </w:r>
-            <w:proofErr w:type="spellStart"/>
-            <w:r>
-              <w:rPr>
-                <w:rFonts w:ascii="Aptos Narrow" w:eastAsia="Times New Roman" w:hAnsi="Aptos Narrow"/>
-                <w:b/>
-                <w:bCs/>
-                <w:color w:val="000000"/>
-                <w:sz w:val="22"/>
-                <w:szCs w:val="22"/>
-                <w:bdr w:val="none" w:sz="0" w:space="0" w:color="auto"/>
-              </w:rPr>
-              <w:t>uneditable</w:t>
-            </w:r>
-            <w:proofErr w:type="spellEnd"/>
-            <w:r>
-              <w:rPr>
-                <w:rFonts w:ascii="Aptos Narrow" w:eastAsia="Times New Roman" w:hAnsi="Aptos Narrow"/>
-                <w:b/>
-                <w:bCs/>
-                <w:color w:val="000000"/>
-                <w:sz w:val="22"/>
-                <w:szCs w:val="22"/>
-                <w:bdr w:val="none" w:sz="0" w:space="0" w:color="auto"/>
-              </w:rPr>
-              <w:t>)</w:t>
+              <w:t>Discount (uneditable)</w:t>
             </w:r>
           </w:p>
         </w:tc>
@@ -27853,6 +27628,9 @@
         <w:spacing w:line="480" w:lineRule="auto"/>
       </w:pPr>
       <w:r>
+        <w:rPr>
+          <w:noProof/>
+        </w:rPr>
         <w:drawing>
           <wp:inline distT="0" distB="0" distL="0" distR="0" wp14:anchorId="267995C0" wp14:editId="46DAFA7D">
             <wp:extent cx="4725059" cy="3686689"/>
@@ -29519,6 +29297,9 @@
         <w:spacing w:line="480" w:lineRule="auto"/>
       </w:pPr>
       <w:r>
+        <w:rPr>
+          <w:noProof/>
+        </w:rPr>
         <w:drawing>
           <wp:inline distT="0" distB="0" distL="0" distR="0" wp14:anchorId="3EC147D8" wp14:editId="47C10893">
             <wp:extent cx="5727700" cy="2616835"/>
@@ -31603,6 +31384,9 @@
         <w:ind w:left="360"/>
       </w:pPr>
       <w:r>
+        <w:rPr>
+          <w:noProof/>
+        </w:rPr>
         <w:drawing>
           <wp:inline distT="0" distB="0" distL="0" distR="0" wp14:anchorId="5C487D30" wp14:editId="666A359B">
             <wp:extent cx="5727700" cy="2912110"/>
@@ -33063,27 +32847,7 @@
                 <w:szCs w:val="22"/>
                 <w:bdr w:val="none" w:sz="0" w:space="0" w:color="auto"/>
               </w:rPr>
-              <w:t xml:space="preserve">5. Logs errors for invalid rows (e.g., duplicate payment or missing fields) and </w:t>
-            </w:r>
-            <w:r>
-              <w:rPr>
-                <w:rFonts w:ascii="Aptos Narrow" w:eastAsia="Times New Roman" w:hAnsi="Aptos Narrow"/>
-                <w:color w:val="000000"/>
-                <w:sz w:val="22"/>
-                <w:szCs w:val="22"/>
-                <w:bdr w:val="none" w:sz="0" w:space="0" w:color="auto"/>
-              </w:rPr>
-              <w:t>skip</w:t>
-            </w:r>
-            <w:r>
-              <w:rPr>
-                <w:rFonts w:ascii="Aptos Narrow" w:eastAsia="Times New Roman" w:hAnsi="Aptos Narrow"/>
-                <w:color w:val="000000"/>
-                <w:sz w:val="22"/>
-                <w:szCs w:val="22"/>
-                <w:bdr w:val="none" w:sz="0" w:space="0" w:color="auto"/>
-              </w:rPr>
-              <w:t xml:space="preserve"> them.</w:t>
+              <w:t>5. Logs errors for invalid rows (e.g., duplicate payment or missing fields) and skip them.</w:t>
             </w:r>
           </w:p>
         </w:tc>
@@ -33732,6 +33496,9 @@
         <w:ind w:left="360"/>
       </w:pPr>
       <w:r>
+        <w:rPr>
+          <w:noProof/>
+        </w:rPr>
         <w:drawing>
           <wp:inline distT="0" distB="0" distL="0" distR="0" wp14:anchorId="02A32C25" wp14:editId="717D0719">
             <wp:extent cx="5727700" cy="3528060"/>
@@ -34584,20 +34351,8 @@
                 <w:szCs w:val="22"/>
                 <w:bdr w:val="none" w:sz="0" w:space="0" w:color="auto"/>
               </w:rPr>
-              <w:t xml:space="preserve">  - </w:t>
-            </w:r>
-            <w:proofErr w:type="spellStart"/>
-            <w:r>
-              <w:rPr>
-                <w:rFonts w:ascii="Aptos Narrow" w:eastAsia="Times New Roman" w:hAnsi="Aptos Narrow"/>
-                <w:color w:val="000000"/>
-                <w:sz w:val="22"/>
-                <w:szCs w:val="22"/>
-                <w:bdr w:val="none" w:sz="0" w:space="0" w:color="auto"/>
-              </w:rPr>
-              <w:t>Tute</w:t>
-            </w:r>
-            <w:proofErr w:type="spellEnd"/>
+              <w:t>  - Tute</w:t>
+            </w:r>
           </w:p>
         </w:tc>
       </w:tr>
@@ -35843,6 +35598,9 @@
         <w:spacing w:line="480" w:lineRule="auto"/>
       </w:pPr>
       <w:r>
+        <w:rPr>
+          <w:noProof/>
+        </w:rPr>
         <w:drawing>
           <wp:inline distT="0" distB="0" distL="0" distR="0" wp14:anchorId="27149033" wp14:editId="7B5F9EEC">
             <wp:extent cx="5727700" cy="3649980"/>
@@ -37397,6 +37155,9 @@
         <w:spacing w:line="480" w:lineRule="auto"/>
       </w:pPr>
       <w:r>
+        <w:rPr>
+          <w:noProof/>
+        </w:rPr>
         <w:drawing>
           <wp:inline distT="0" distB="0" distL="0" distR="0" wp14:anchorId="072E5E34" wp14:editId="6BF69B41">
             <wp:extent cx="5727700" cy="3642995"/>
@@ -38261,29 +38022,7 @@
                 <w:szCs w:val="22"/>
                 <w:bdr w:val="none" w:sz="0" w:space="0" w:color="auto"/>
               </w:rPr>
-              <w:t xml:space="preserve">3. Aggregates and formats the attendance data (Present/Absent, </w:t>
-            </w:r>
-            <w:proofErr w:type="spellStart"/>
-            <w:r>
-              <w:rPr>
-                <w:rFonts w:ascii="Aptos Narrow" w:eastAsia="Times New Roman" w:hAnsi="Aptos Narrow"/>
-                <w:color w:val="000000"/>
-                <w:sz w:val="22"/>
-                <w:szCs w:val="22"/>
-                <w:bdr w:val="none" w:sz="0" w:space="0" w:color="auto"/>
-              </w:rPr>
-              <w:t>Tute</w:t>
-            </w:r>
-            <w:proofErr w:type="spellEnd"/>
-            <w:r>
-              <w:rPr>
-                <w:rFonts w:ascii="Aptos Narrow" w:eastAsia="Times New Roman" w:hAnsi="Aptos Narrow"/>
-                <w:color w:val="000000"/>
-                <w:sz w:val="22"/>
-                <w:szCs w:val="22"/>
-                <w:bdr w:val="none" w:sz="0" w:space="0" w:color="auto"/>
-              </w:rPr>
-              <w:t>).</w:t>
+              <w:t>3. Aggregates and formats the attendance data (Present/Absent, Tute).</w:t>
             </w:r>
           </w:p>
         </w:tc>
@@ -39109,6 +38848,9 @@
         <w:spacing w:line="480" w:lineRule="auto"/>
       </w:pPr>
       <w:r>
+        <w:rPr>
+          <w:noProof/>
+        </w:rPr>
         <w:drawing>
           <wp:inline distT="0" distB="0" distL="0" distR="0" wp14:anchorId="3F04E7EF" wp14:editId="2425F8EC">
             <wp:extent cx="5727700" cy="3828415"/>
@@ -40691,7 +40433,7 @@
       <w:pPr>
         <w:pStyle w:val="Heading1"/>
       </w:pPr>
-      <w:bookmarkStart w:id="51" w:name="_Toc209534651"/>
+      <w:bookmarkStart w:id="51" w:name="_Toc209793669"/>
       <w:r>
         <w:lastRenderedPageBreak/>
         <w:t xml:space="preserve">Chapter 4:  </w:t>
@@ -40707,23 +40449,7 @@
         <w:spacing w:after="240" w:line="360" w:lineRule="auto"/>
       </w:pPr>
       <w:r>
-        <w:t xml:space="preserve">The </w:t>
-      </w:r>
-      <w:proofErr w:type="spellStart"/>
-      <w:r>
-        <w:t>GravityEdu</w:t>
-      </w:r>
-      <w:proofErr w:type="spellEnd"/>
-      <w:r>
-        <w:t xml:space="preserve"> Management System provides a practical solution to streamline the administrative and academic operations of the institute. By automating student enrollment, class scheduling, payment management, and performance tracking, the system reduces manual effort, minimizes errors, and ensures accurate record keeping. It also enhances transparency and improves the overall experience for administrators, teachers, and students. With its user-friendly design and scalability, the system lays a strong foundation for efficient educational management and supports </w:t>
-      </w:r>
-      <w:proofErr w:type="spellStart"/>
-      <w:r>
-        <w:t>GravityEdu’s</w:t>
-      </w:r>
-      <w:proofErr w:type="spellEnd"/>
-      <w:r>
-        <w:t xml:space="preserve"> mission of delivering quality education with improved operational efficiency.</w:t>
+        <w:t>The GravityEdu Management System provides a practical solution to streamline the administrative and academic operations of the institute. By automating student enrollment, class scheduling, payment management, and performance tracking, the system reduces manual effort, minimizes errors, and ensures accurate record keeping. It also enhances transparency and improves the overall experience for administrators, teachers, and students. With its user-friendly design and scalability, the system lays a strong foundation for efficient educational management and supports GravityEdu’s mission of delivering quality education with improved operational efficiency.</w:t>
       </w:r>
     </w:p>
     <w:p/>
@@ -40743,7 +40469,7 @@
           <w:highlight w:val="yellow"/>
         </w:rPr>
       </w:pPr>
-      <w:bookmarkStart w:id="52" w:name="_Toc209534652"/>
+      <w:bookmarkStart w:id="52" w:name="_Toc209793670"/>
       <w:r>
         <w:rPr>
           <w:highlight w:val="yellow"/>
@@ -42470,9 +42196,6 @@
         <w:fldChar w:fldCharType="end"/>
       </w:r>
     </w:p>
-    <w:p/>
-    <w:p/>
-    <w:p/>
     <w:p/>
     <w:p/>
     <w:p/>

</xml_diff>